<commit_message>
Resolving remaining comments after discussion
</commit_message>
<xml_diff>
--- a/nostarch/odt/chapter08.docx
+++ b/nostarch/odt/chapter08.docx
@@ -6,21 +6,29 @@
     <w:p>
       <w:pPr>
         <w:pStyle w:val="ChapterTitle"/>
-        <w:rPr>
-          <w:rFonts w:eastAsia="Microsoft YaHei"/>
-          <w:sz w:val="48"/>
-          <w:szCs w:val="48"/>
-        </w:rPr>
-      </w:pPr>
-      <w:bookmarkStart w:id="0" w:name="fundamental-collections"/>
-      <w:bookmarkStart w:id="1" w:name="_GoBack"/>
-      <w:bookmarkEnd w:id="0"/>
-      <w:bookmarkEnd w:id="1"/>
-      <w:r>
-        <w:rPr>
-          <w:rFonts w:eastAsia="Microsoft YaHei"/>
-        </w:rPr>
-        <w:t>Fundamental Collections</w:t>
+        <w:rPr/>
+      </w:pPr>
+      <w:del w:id="0" w:author="Carol Nichols" w:date="2017-02-19T12:40:00Z">
+        <w:r>
+          <w:rPr>
+            <w:rFonts w:eastAsia="Microsoft YaHei"/>
+          </w:rPr>
+          <w:delText>Fundamental</w:delText>
+        </w:r>
+      </w:del>
+      <w:ins w:id="1" w:author="Carol Nichols" w:date="2017-02-19T12:40:00Z">
+        <w:r>
+          <w:rPr>
+            <w:rFonts w:eastAsia="Microsoft YaHei"/>
+          </w:rPr>
+          <w:t>Common</w:t>
+        </w:r>
+      </w:ins>
+      <w:r>
+        <w:rPr>
+          <w:rFonts w:eastAsia="Microsoft YaHei"/>
+        </w:rPr>
+        <w:t xml:space="preserve"> Collections</w:t>
       </w:r>
     </w:p>
     <w:p>
@@ -119,9 +127,7 @@
     <w:p>
       <w:pPr>
         <w:pStyle w:val="BulletC"/>
-        <w:rPr>
-          <w:rFonts w:eastAsia="Microsoft YaHei"/>
-        </w:rPr>
+        <w:rPr/>
       </w:pPr>
       <w:r>
         <w:rPr>
@@ -149,11 +155,18 @@
       </w:r>
       <w:r>
         <w:rPr>
+          <w:rStyle w:val="EmphasisItalic"/>
+          <w:rFonts w:eastAsia="Microsoft YaHei"/>
+        </w:rPr>
+        <w:commentReference w:id="1"/>
+      </w:r>
+      <w:r>
+        <w:rPr>
           <w:rFonts w:eastAsia="Microsoft YaHei"/>
         </w:rPr>
         <w:t xml:space="preserve"> allows us to associate a value with a </w:t>
       </w:r>
-      <w:commentRangeStart w:id="1"/>
+      <w:commentRangeStart w:id="2"/>
       <w:r>
         <w:rPr>
           <w:rFonts w:eastAsia="Microsoft YaHei"/>
@@ -165,9 +178,15 @@
           <w:rFonts w:eastAsia="Microsoft YaHei"/>
         </w:rPr>
       </w:r>
-      <w:commentRangeEnd w:id="1"/>
-      <w:r>
-        <w:commentReference w:id="1"/>
+      <w:commentRangeEnd w:id="2"/>
+      <w:r>
+        <w:commentReference w:id="2"/>
+      </w:r>
+      <w:r>
+        <w:rPr>
+          <w:rFonts w:eastAsia="Microsoft YaHei"/>
+        </w:rPr>
+        <w:commentReference w:id="3"/>
       </w:r>
       <w:r>
         <w:rPr>
@@ -175,19 +194,109 @@
         </w:rPr>
         <w:t>.</w:t>
       </w:r>
+      <w:ins w:id="2" w:author="Carol Nichols" w:date="2017-02-19T12:35:00Z">
+        <w:r>
+          <w:rPr>
+            <w:rFonts w:eastAsia="Microsoft YaHei"/>
+          </w:rPr>
+          <w:t xml:space="preserve"> It's a particular implementation of the more general data structure called a </w:t>
+        </w:r>
+      </w:ins>
+      <w:ins w:id="3" w:author="Carol Nichols" w:date="2017-02-19T12:35:00Z">
+        <w:r>
+          <w:rPr>
+            <w:rStyle w:val="EmphasisItalic"/>
+            <w:rFonts w:eastAsia="Microsoft YaHei"/>
+          </w:rPr>
+          <w:t>map</w:t>
+        </w:r>
+      </w:ins>
+      <w:ins w:id="4" w:author="Carol Nichols" w:date="2017-02-19T12:35:00Z">
+        <w:r>
+          <w:rPr>
+            <w:rFonts w:eastAsia="Microsoft YaHei"/>
+          </w:rPr>
+          <w:t>.</w:t>
+        </w:r>
+      </w:ins>
     </w:p>
     <w:p>
       <w:pPr>
         <w:pStyle w:val="Body"/>
-        <w:rPr>
-          <w:rFonts w:eastAsia="Microsoft YaHei"/>
-        </w:rPr>
-      </w:pPr>
-      <w:r>
-        <w:rPr>
-          <w:rFonts w:eastAsia="Microsoft YaHei"/>
-        </w:rPr>
-        <w:t>There are more specialized variants of each of these data structures for particular situations, but these are the most fundamental and common. We’re going to discuss how to create and update each of the collections, as well as what makes each special.</w:t>
+        <w:rPr/>
+      </w:pPr>
+      <w:ins w:id="5" w:author="Carol Nichols" w:date="2017-02-19T12:37:00Z">
+        <w:r>
+          <w:rPr>
+            <w:rFonts w:eastAsia="Microsoft YaHei"/>
+          </w:rPr>
+          <w:t xml:space="preserve">To learn about the other kinds of collections provided by the standard library, see the documentation at </w:t>
+        </w:r>
+      </w:ins>
+      <w:ins w:id="6" w:author="Carol Nichols" w:date="2017-02-19T12:37:00Z">
+        <w:r>
+          <w:rPr>
+            <w:rStyle w:val="EmphasisItalic"/>
+            <w:rFonts w:eastAsia="Microsoft YaHei"/>
+          </w:rPr>
+          <w:t>https://doc.rust-lang.org/stable/std/collections</w:t>
+        </w:r>
+      </w:ins>
+      <w:ins w:id="7" w:author="Carol Nichols" w:date="2017-02-19T12:37:00Z">
+        <w:r>
+          <w:rPr>
+            <w:rFonts w:eastAsia="Microsoft YaHei"/>
+          </w:rPr>
+          <w:t>.</w:t>
+        </w:r>
+      </w:ins>
+      <w:del w:id="8" w:author="Carol Nichols" w:date="2017-02-19T12:37:00Z">
+        <w:r>
+          <w:rPr>
+            <w:rFonts w:eastAsia="Microsoft YaHei"/>
+          </w:rPr>
+          <w:delText>There are more specialized variants of each of these data structures for particular situations, but these are the most fundamental and common.</w:delText>
+        </w:r>
+      </w:del>
+      <w:r>
+        <w:rPr>
+          <w:rFonts w:eastAsia="Microsoft YaHei"/>
+        </w:rPr>
+        <w:t xml:space="preserve"> </w:t>
+      </w:r>
+    </w:p>
+    <w:p>
+      <w:pPr>
+        <w:pStyle w:val="Body"/>
+        <w:rPr/>
+      </w:pPr>
+      <w:r>
+        <w:rPr>
+          <w:rFonts w:eastAsia="Microsoft YaHei"/>
+        </w:rPr>
+        <w:t xml:space="preserve">We’re going to discuss how to create and update </w:t>
+      </w:r>
+      <w:del w:id="9" w:author="Carol Nichols" w:date="2017-02-19T12:37:00Z">
+        <w:r>
+          <w:rPr>
+            <w:rFonts w:eastAsia="Microsoft YaHei"/>
+          </w:rPr>
+          <w:delText>each of the collection</w:delText>
+        </w:r>
+      </w:del>
+      <w:ins w:id="10" w:author="Carol Nichols" w:date="2017-02-19T12:37:00Z">
+        <w:r>
+          <w:rPr>
+            <w:rFonts w:eastAsia="Microsoft YaHei"/>
+          </w:rPr>
+          <w:t>vectors, strings, and hash map</w:t>
+        </w:r>
+      </w:ins>
+      <w:r>
+        <w:rPr>
+          <w:rFonts w:eastAsia="Microsoft YaHei"/>
+        </w:rPr>
+        <w:t>s, as well as what makes each special.</w:t>
       </w:r>
     </w:p>
     <w:p>
@@ -199,8 +308,8 @@
           <w:szCs w:val="36"/>
         </w:rPr>
       </w:pPr>
-      <w:bookmarkStart w:id="2" w:name="vectors"/>
-      <w:bookmarkEnd w:id="2"/>
+      <w:bookmarkStart w:id="0" w:name="vectors"/>
+      <w:bookmarkEnd w:id="0"/>
       <w:r>
         <w:rPr>
           <w:rFonts w:eastAsia="Microsoft YaHei"/>
@@ -252,8 +361,8 @@
         <w:pStyle w:val="HeadB"/>
         <w:rPr/>
       </w:pPr>
-      <w:bookmarkStart w:id="3" w:name="creating-a-new-vector"/>
-      <w:bookmarkEnd w:id="3"/>
+      <w:bookmarkStart w:id="1" w:name="creating-a-new-vector"/>
+      <w:bookmarkEnd w:id="1"/>
       <w:r>
         <w:rPr/>
         <w:t>Creating a New Vector</w:t>
@@ -311,7 +420,7 @@
         </w:rPr>
         <w:t>Note that we added a type annotation here. Since we aren’t inserting any values into this vector, Rust doesn’t know what kind of elements we intend to store. This is an important point. Vectors are homogen</w:t>
       </w:r>
-      <w:ins w:id="1" w:author="Carol Nichols" w:date="2017-02-17T22:32:00Z">
+      <w:ins w:id="12" w:author="Carol Nichols" w:date="2017-02-17T22:32:00Z">
         <w:r>
           <w:rPr>
             <w:rFonts w:eastAsia="Microsoft YaHei"/>
@@ -423,7 +532,7 @@
         </w:rPr>
         <w:t xml:space="preserve"> macro for</w:t>
       </w:r>
-      <w:ins w:id="2" w:author="eddyb" w:date="2017-02-15T14:11:00Z">
+      <w:ins w:id="13" w:author="eddyb" w:date="2017-02-15T14:11:00Z">
         <w:r>
           <w:rPr>
             <w:rFonts w:eastAsia="Microsoft YaHei"/>
@@ -431,7 +540,7 @@
           <w:t xml:space="preserve"> </w:t>
         </w:r>
       </w:ins>
-      <w:del w:id="3" w:author="eddyb" w:date="2017-02-15T14:11:00Z">
+      <w:del w:id="14" w:author="eddyb" w:date="2017-02-15T14:11:00Z">
         <w:r>
           <w:rPr>
             <w:rFonts w:eastAsia="Microsoft YaHei"/>
@@ -571,8 +680,8 @@
         <w:pStyle w:val="HeadB"/>
         <w:rPr/>
       </w:pPr>
-      <w:bookmarkStart w:id="4" w:name="updating-a-vector"/>
-      <w:bookmarkEnd w:id="4"/>
+      <w:bookmarkStart w:id="2" w:name="updating-a-vector"/>
+      <w:bookmarkEnd w:id="2"/>
       <w:r>
         <w:rPr/>
         <w:t>Updating a Vector</w:t>
@@ -666,9 +775,7 @@
     <w:p>
       <w:pPr>
         <w:pStyle w:val="Body"/>
-        <w:rPr>
-          <w:rFonts w:eastAsia="Microsoft YaHei"/>
-        </w:rPr>
+        <w:rPr/>
       </w:pPr>
       <w:r>
         <w:rPr>
@@ -686,7 +793,29 @@
         <w:rPr>
           <w:rFonts w:eastAsia="Microsoft YaHei"/>
         </w:rPr>
-        <w:t xml:space="preserve"> keyword. The numbers we place inside are all </w:t>
+        <w:t xml:space="preserve"> keyword. The numbers we place inside are all</w:t>
+      </w:r>
+      <w:ins w:id="15" w:author="Carol Nichols" w:date="2017-02-19T13:16:00Z">
+        <w:r>
+          <w:rPr>
+            <w:rFonts w:eastAsia="Microsoft YaHei"/>
+          </w:rPr>
+          <w:t xml:space="preserve"> </w:t>
+        </w:r>
+      </w:ins>
+      <w:ins w:id="16" w:author="Carol Nichols" w:date="2017-02-19T13:16:00Z">
+        <w:r>
+          <w:rPr>
+            <w:rFonts w:eastAsia="Microsoft YaHei"/>
+          </w:rPr>
+          <w:t>of type</w:t>
+        </w:r>
+      </w:ins>
+      <w:r>
+        <w:rPr>
+          <w:rFonts w:eastAsia="Microsoft YaHei"/>
+        </w:rPr>
+        <w:t xml:space="preserve"> </w:t>
       </w:r>
       <w:r>
         <w:rPr>
@@ -694,276 +823,7 @@
         </w:rPr>
         <w:t>i32</w:t>
       </w:r>
-      <w:r>
-        <w:rPr>
-          <w:rFonts w:eastAsia="Microsoft YaHei"/>
-        </w:rPr>
-        <w:t xml:space="preserve">s, and Rust infers this from the data, so we don’t need the </w:t>
-      </w:r>
-      <w:r>
-        <w:rPr>
-          <w:rStyle w:val="Literal"/>
-        </w:rPr>
-        <w:t>Vec&lt;i32&gt;</w:t>
-      </w:r>
-      <w:r>
-        <w:rPr>
-          <w:rFonts w:eastAsia="Microsoft YaHei"/>
-        </w:rPr>
-        <w:t xml:space="preserve"> annotation.</w:t>
-      </w:r>
-    </w:p>
-    <w:p>
-      <w:pPr>
-        <w:pStyle w:val="HeadB"/>
-        <w:rPr/>
-      </w:pPr>
-      <w:bookmarkStart w:id="5" w:name="dropping-a-vector-drops-its-elements"/>
-      <w:bookmarkEnd w:id="5"/>
-      <w:r>
-        <w:rPr/>
-        <w:t>Dropping a Vector Drops its Elements</w:t>
-      </w:r>
-    </w:p>
-    <w:p>
-      <w:pPr>
-        <w:pStyle w:val="BodyFirst"/>
-        <w:rPr>
-          <w:rFonts w:eastAsia="Microsoft YaHei"/>
-        </w:rPr>
-      </w:pPr>
-      <w:r>
-        <w:rPr>
-          <w:rFonts w:eastAsia="Microsoft YaHei"/>
-        </w:rPr>
-        <w:t xml:space="preserve">Like any other </w:t>
-      </w:r>
-      <w:r>
-        <w:rPr>
-          <w:rStyle w:val="Literal"/>
-        </w:rPr>
-        <w:t>struct</w:t>
-      </w:r>
-      <w:r>
-        <w:rPr>
-          <w:rFonts w:eastAsia="Microsoft YaHei"/>
-        </w:rPr>
-        <w:t>, a vector will be freed when it goes out of scope:</w:t>
-      </w:r>
-    </w:p>
-    <w:p>
-      <w:pPr>
-        <w:pStyle w:val="CodeA"/>
-        <w:rPr/>
-      </w:pPr>
-      <w:r>
-        <w:rPr/>
-        <w:t>{</w:t>
-      </w:r>
-    </w:p>
-    <w:p>
-      <w:pPr>
-        <w:pStyle w:val="CodeB"/>
-        <w:rPr/>
-      </w:pPr>
-      <w:r>
-        <w:rPr/>
-        <w:t xml:space="preserve">    </w:t>
-      </w:r>
-      <w:r>
-        <w:rPr/>
-        <w:t>let v = vec![1, 2, 3, 4];</w:t>
-      </w:r>
-    </w:p>
-    <w:p>
-      <w:pPr>
-        <w:pStyle w:val="CodeB"/>
-        <w:rPr/>
-      </w:pPr>
-      <w:r>
-        <w:rPr/>
-      </w:r>
-    </w:p>
-    <w:p>
-      <w:pPr>
-        <w:pStyle w:val="CodeB"/>
-        <w:rPr/>
-      </w:pPr>
-      <w:r>
-        <w:rPr/>
-        <w:t xml:space="preserve">    </w:t>
-      </w:r>
-      <w:r>
-        <w:rPr/>
-        <w:t>// do stuff with v</w:t>
-      </w:r>
-    </w:p>
-    <w:p>
-      <w:pPr>
-        <w:pStyle w:val="CodeB"/>
-        <w:rPr/>
-      </w:pPr>
-      <w:r>
-        <w:rPr/>
-      </w:r>
-    </w:p>
-    <w:p>
-      <w:pPr>
-        <w:pStyle w:val="CodeC"/>
-        <w:rPr/>
-      </w:pPr>
-      <w:r>
-        <w:rPr/>
-        <w:t>} // &lt;- v goes out of scope and is freed here</w:t>
-      </w:r>
-    </w:p>
-    <w:p>
-      <w:pPr>
-        <w:pStyle w:val="Body"/>
-        <w:rPr>
-          <w:rFonts w:eastAsia="Microsoft YaHei"/>
-        </w:rPr>
-      </w:pPr>
-      <w:r>
-        <w:rPr>
-          <w:rFonts w:eastAsia="Microsoft YaHei"/>
-        </w:rPr>
-        <w:t>When the vector gets dropped, all of its contents will also be dropped, meaning those integers it holds will be cleaned up. This may seem like a straightforward point, but can get a little more complicated once we start to introduce references to the elements of the vector. Let’s tackle that next!</w:t>
-      </w:r>
-    </w:p>
-    <w:p>
-      <w:pPr>
-        <w:pStyle w:val="HeadB"/>
-        <w:rPr/>
-      </w:pPr>
-      <w:bookmarkStart w:id="6" w:name="reading-elements-of-vectors"/>
-      <w:bookmarkEnd w:id="6"/>
-      <w:r>
-        <w:rPr/>
-        <w:t>Reading Elements of Vectors</w:t>
-      </w:r>
-    </w:p>
-    <w:p>
-      <w:pPr>
-        <w:pStyle w:val="BodyFirst"/>
-        <w:rPr>
-          <w:rFonts w:eastAsia="Microsoft YaHei"/>
-        </w:rPr>
-      </w:pPr>
-      <w:r>
-        <w:rPr>
-          <w:rFonts w:eastAsia="Microsoft YaHei"/>
-        </w:rPr>
-        <w:t>Now that you know how to create, update, and destroy vectors, knowing how to read their contents is a good next step. There are two ways to reference a value stored in a vector. In the examples, we’ve annotated the types of the values that are returned from these functions for extra clarity.</w:t>
-      </w:r>
-    </w:p>
-    <w:p>
-      <w:pPr>
-        <w:pStyle w:val="Body"/>
-        <w:rPr>
-          <w:rFonts w:eastAsia="Microsoft YaHei"/>
-        </w:rPr>
-      </w:pPr>
-      <w:r>
-        <w:rPr>
-          <w:rFonts w:eastAsia="Microsoft YaHei"/>
-        </w:rPr>
-        <w:t xml:space="preserve">This example shows both methods of accessing a value in a vector either with indexing syntax or the </w:t>
-      </w:r>
-      <w:r>
-        <w:rPr>
-          <w:rStyle w:val="Literal"/>
-        </w:rPr>
-        <w:t>get</w:t>
-      </w:r>
-      <w:r>
-        <w:rPr>
-          <w:rFonts w:eastAsia="Microsoft YaHei"/>
-        </w:rPr>
-        <w:t xml:space="preserve"> method:</w:t>
-      </w:r>
-    </w:p>
-    <w:p>
-      <w:pPr>
-        <w:pStyle w:val="CodeA"/>
-        <w:rPr/>
-      </w:pPr>
-      <w:r>
-        <w:rPr/>
-        <w:t>let v = vec![1, 2, 3, 4, 5];</w:t>
-      </w:r>
-    </w:p>
-    <w:p>
-      <w:pPr>
-        <w:pStyle w:val="CodeB"/>
-        <w:rPr/>
-      </w:pPr>
-      <w:r>
-        <w:rPr/>
-      </w:r>
-    </w:p>
-    <w:p>
-      <w:pPr>
-        <w:pStyle w:val="CodeB"/>
-        <w:rPr/>
-      </w:pPr>
-      <w:r>
-        <w:rPr/>
-        <w:t>let third: &amp;i32 = &amp;v[2];</w:t>
-      </w:r>
-    </w:p>
-    <w:p>
-      <w:pPr>
-        <w:pStyle w:val="CodeC"/>
-        <w:rPr/>
-      </w:pPr>
-      <w:r>
-        <w:rPr/>
-        <w:t>let third: Option&lt;&amp;i32&gt; = v.get(2);</w:t>
-      </w:r>
-    </w:p>
-    <w:p>
-      <w:pPr>
-        <w:pStyle w:val="Body"/>
-        <w:rPr/>
-      </w:pPr>
-      <w:r>
-        <w:rPr>
-          <w:rFonts w:eastAsia="Microsoft YaHei"/>
-        </w:rPr>
-        <w:t xml:space="preserve">There are a few things to note here. First, that we use the index value of </w:t>
-      </w:r>
-      <w:r>
-        <w:rPr>
-          <w:rStyle w:val="Literal"/>
-        </w:rPr>
-        <w:t xml:space="preserve">2 </w:t>
-      </w:r>
-      <w:r>
-        <w:rPr>
-          <w:rFonts w:eastAsia="Microsoft YaHei"/>
-        </w:rPr>
-        <w:t xml:space="preserve">to get the third element: vectors are indexed by number, starting at zero. Second, the two different ways to get the third element are: using </w:t>
-      </w:r>
-      <w:r>
-        <w:rPr>
-          <w:rStyle w:val="Literal"/>
-        </w:rPr>
-        <w:t>&amp;</w:t>
-      </w:r>
-      <w:r>
-        <w:rPr>
-          <w:rFonts w:eastAsia="Microsoft YaHei"/>
-        </w:rPr>
-        <w:t xml:space="preserve"> and </w:t>
-      </w:r>
-      <w:r>
-        <w:rPr>
-          <w:rStyle w:val="Literal"/>
-        </w:rPr>
-        <w:t>[]</w:t>
-      </w:r>
-      <w:del w:id="4" w:author="Carol Nichols" w:date="2017-02-17T22:44:00Z">
+      <w:del w:id="17" w:author="Carol Nichols" w:date="2017-02-19T13:16:00Z">
         <w:r>
           <w:rPr>
             <w:rStyle w:val="Literal"/>
@@ -976,6 +836,284 @@
         <w:rPr>
           <w:rFonts w:eastAsia="Microsoft YaHei"/>
         </w:rPr>
+        <w:t xml:space="preserve">, and Rust infers this from the data, so we don’t need the </w:t>
+      </w:r>
+      <w:r>
+        <w:rPr>
+          <w:rStyle w:val="Literal"/>
+        </w:rPr>
+        <w:t>Vec&lt;i32&gt;</w:t>
+      </w:r>
+      <w:r>
+        <w:rPr>
+          <w:rFonts w:eastAsia="Microsoft YaHei"/>
+        </w:rPr>
+        <w:t xml:space="preserve"> annotation.</w:t>
+      </w:r>
+    </w:p>
+    <w:p>
+      <w:pPr>
+        <w:pStyle w:val="HeadB"/>
+        <w:rPr/>
+      </w:pPr>
+      <w:bookmarkStart w:id="3" w:name="dropping-a-vector-drops-its-elements"/>
+      <w:bookmarkEnd w:id="3"/>
+      <w:r>
+        <w:rPr/>
+        <w:t>Dropping a Vector Drops its Elements</w:t>
+      </w:r>
+    </w:p>
+    <w:p>
+      <w:pPr>
+        <w:pStyle w:val="BodyFirst"/>
+        <w:rPr>
+          <w:rFonts w:eastAsia="Microsoft YaHei"/>
+        </w:rPr>
+      </w:pPr>
+      <w:r>
+        <w:rPr>
+          <w:rFonts w:eastAsia="Microsoft YaHei"/>
+        </w:rPr>
+        <w:t xml:space="preserve">Like any other </w:t>
+      </w:r>
+      <w:r>
+        <w:rPr>
+          <w:rStyle w:val="Literal"/>
+        </w:rPr>
+        <w:t>struct</w:t>
+      </w:r>
+      <w:r>
+        <w:rPr>
+          <w:rFonts w:eastAsia="Microsoft YaHei"/>
+        </w:rPr>
+        <w:t>, a vector will be freed when it goes out of scope:</w:t>
+      </w:r>
+    </w:p>
+    <w:p>
+      <w:pPr>
+        <w:pStyle w:val="CodeA"/>
+        <w:rPr/>
+      </w:pPr>
+      <w:r>
+        <w:rPr/>
+        <w:t>{</w:t>
+      </w:r>
+    </w:p>
+    <w:p>
+      <w:pPr>
+        <w:pStyle w:val="CodeB"/>
+        <w:rPr/>
+      </w:pPr>
+      <w:r>
+        <w:rPr/>
+        <w:t xml:space="preserve">    </w:t>
+      </w:r>
+      <w:r>
+        <w:rPr/>
+        <w:t>let v = vec![1, 2, 3, 4];</w:t>
+      </w:r>
+    </w:p>
+    <w:p>
+      <w:pPr>
+        <w:pStyle w:val="CodeB"/>
+        <w:rPr/>
+      </w:pPr>
+      <w:r>
+        <w:rPr/>
+      </w:r>
+    </w:p>
+    <w:p>
+      <w:pPr>
+        <w:pStyle w:val="CodeB"/>
+        <w:rPr/>
+      </w:pPr>
+      <w:r>
+        <w:rPr/>
+        <w:t xml:space="preserve">    </w:t>
+      </w:r>
+      <w:r>
+        <w:rPr/>
+        <w:t>// do stuff with v</w:t>
+      </w:r>
+    </w:p>
+    <w:p>
+      <w:pPr>
+        <w:pStyle w:val="CodeB"/>
+        <w:rPr/>
+      </w:pPr>
+      <w:r>
+        <w:rPr/>
+      </w:r>
+    </w:p>
+    <w:p>
+      <w:pPr>
+        <w:pStyle w:val="CodeC"/>
+        <w:rPr/>
+      </w:pPr>
+      <w:r>
+        <w:rPr/>
+        <w:t>} // &lt;- v goes out of scope and is freed here</w:t>
+      </w:r>
+    </w:p>
+    <w:p>
+      <w:pPr>
+        <w:pStyle w:val="Body"/>
+        <w:rPr>
+          <w:rFonts w:eastAsia="Microsoft YaHei"/>
+        </w:rPr>
+      </w:pPr>
+      <w:r>
+        <w:rPr>
+          <w:rFonts w:eastAsia="Microsoft YaHei"/>
+        </w:rPr>
+        <w:t>When the vector gets dropped, all of its contents will also be dropped, meaning those integers it holds will be cleaned up. This may seem like a straightforward point, but can get a little more complicated once we start to introduce references to the elements of the vector. Let’s tackle that next!</w:t>
+      </w:r>
+    </w:p>
+    <w:p>
+      <w:pPr>
+        <w:pStyle w:val="HeadB"/>
+        <w:rPr/>
+      </w:pPr>
+      <w:bookmarkStart w:id="4" w:name="reading-elements-of-vectors"/>
+      <w:bookmarkEnd w:id="4"/>
+      <w:r>
+        <w:rPr/>
+        <w:t>Reading Elements of Vectors</w:t>
+      </w:r>
+    </w:p>
+    <w:p>
+      <w:pPr>
+        <w:pStyle w:val="BodyFirst"/>
+        <w:rPr>
+          <w:rFonts w:eastAsia="Microsoft YaHei"/>
+        </w:rPr>
+      </w:pPr>
+      <w:r>
+        <w:rPr>
+          <w:rFonts w:eastAsia="Microsoft YaHei"/>
+        </w:rPr>
+        <w:t>Now that you know how to create, update, and destroy vectors, knowing how to read their contents is a good next step. There are two ways to reference a value stored in a vector. In the examples, we’ve annotated the types of the values that are returned from these functions for extra clarity.</w:t>
+      </w:r>
+    </w:p>
+    <w:p>
+      <w:pPr>
+        <w:pStyle w:val="Body"/>
+        <w:rPr>
+          <w:rFonts w:eastAsia="Microsoft YaHei"/>
+        </w:rPr>
+      </w:pPr>
+      <w:r>
+        <w:rPr>
+          <w:rFonts w:eastAsia="Microsoft YaHei"/>
+        </w:rPr>
+        <w:t xml:space="preserve">This example shows both methods of accessing a value in a vector either with indexing syntax or the </w:t>
+      </w:r>
+      <w:r>
+        <w:rPr>
+          <w:rStyle w:val="Literal"/>
+        </w:rPr>
+        <w:t>get</w:t>
+      </w:r>
+      <w:r>
+        <w:rPr>
+          <w:rFonts w:eastAsia="Microsoft YaHei"/>
+        </w:rPr>
+        <w:t xml:space="preserve"> method:</w:t>
+      </w:r>
+    </w:p>
+    <w:p>
+      <w:pPr>
+        <w:pStyle w:val="CodeA"/>
+        <w:rPr/>
+      </w:pPr>
+      <w:r>
+        <w:rPr/>
+        <w:t>let v = vec![1, 2, 3, 4, 5];</w:t>
+      </w:r>
+    </w:p>
+    <w:p>
+      <w:pPr>
+        <w:pStyle w:val="CodeB"/>
+        <w:rPr/>
+      </w:pPr>
+      <w:r>
+        <w:rPr/>
+      </w:r>
+    </w:p>
+    <w:p>
+      <w:pPr>
+        <w:pStyle w:val="CodeB"/>
+        <w:rPr/>
+      </w:pPr>
+      <w:r>
+        <w:rPr/>
+        <w:t>let third: &amp;i32 = &amp;v[2];</w:t>
+      </w:r>
+    </w:p>
+    <w:p>
+      <w:pPr>
+        <w:pStyle w:val="CodeC"/>
+        <w:rPr/>
+      </w:pPr>
+      <w:r>
+        <w:rPr/>
+        <w:t>let third: Option&lt;&amp;i32&gt; = v.get(2);</w:t>
+      </w:r>
+    </w:p>
+    <w:p>
+      <w:pPr>
+        <w:pStyle w:val="Body"/>
+        <w:rPr/>
+      </w:pPr>
+      <w:r>
+        <w:rPr>
+          <w:rFonts w:eastAsia="Microsoft YaHei"/>
+        </w:rPr>
+        <w:t xml:space="preserve">There are a few things to note here. First, that we use the index value of </w:t>
+      </w:r>
+      <w:r>
+        <w:rPr>
+          <w:rStyle w:val="Literal"/>
+        </w:rPr>
+        <w:t xml:space="preserve">2 </w:t>
+      </w:r>
+      <w:r>
+        <w:rPr>
+          <w:rFonts w:eastAsia="Microsoft YaHei"/>
+        </w:rPr>
+        <w:t xml:space="preserve">to get the third element: vectors are indexed by number, starting at zero. Second, the two different ways to get the third element are: using </w:t>
+      </w:r>
+      <w:r>
+        <w:rPr>
+          <w:rStyle w:val="Literal"/>
+        </w:rPr>
+        <w:t>&amp;</w:t>
+      </w:r>
+      <w:r>
+        <w:rPr>
+          <w:rFonts w:eastAsia="Microsoft YaHei"/>
+        </w:rPr>
+        <w:t xml:space="preserve"> and </w:t>
+      </w:r>
+      <w:r>
+        <w:rPr>
+          <w:rStyle w:val="Literal"/>
+        </w:rPr>
+        <w:t>[]</w:t>
+      </w:r>
+      <w:del w:id="18" w:author="Carol Nichols" w:date="2017-02-17T22:44:00Z">
+        <w:r>
+          <w:rPr>
+            <w:rStyle w:val="Literal"/>
+            <w:rFonts w:eastAsia="Microsoft YaHei"/>
+          </w:rPr>
+          <w:delText>s</w:delText>
+        </w:r>
+      </w:del>
+      <w:r>
+        <w:rPr>
+          <w:rFonts w:eastAsia="Microsoft YaHei"/>
+        </w:rPr>
         <w:t xml:space="preserve">, which gives us a reference, or using the </w:t>
       </w:r>
       <w:r>
@@ -1164,7 +1302,7 @@
         </w:rPr>
         <w:t xml:space="preserve"> without</w:t>
       </w:r>
-      <w:ins w:id="6" w:author="Carol Nichols" w:date="2017-02-17T22:45:00Z">
+      <w:ins w:id="20" w:author="Carol Nichols" w:date="2017-02-17T22:45:00Z">
         <w:r>
           <w:rPr>
             <w:rFonts w:eastAsia="Microsoft YaHei"/>
@@ -1172,27 +1310,24 @@
           <w:t xml:space="preserve"> </w:t>
         </w:r>
       </w:ins>
-      <w:ins w:id="7" w:author="Carol Nichols" w:date="2017-02-17T22:45:00Z">
+      <w:del w:id="21" w:author="Carol Nichols" w:date="2017-02-19T13:16:00Z">
         <w:r>
           <w:rPr>
             <w:rFonts w:eastAsia="Microsoft YaHei"/>
           </w:rPr>
-          <w:t>causing a</w:t>
+          <w:delText xml:space="preserve"> </w:delText>
         </w:r>
-      </w:ins>
-      <w:r>
-        <w:rPr>
-          <w:rFonts w:eastAsia="Microsoft YaHei"/>
-        </w:rPr>
-        <w:t xml:space="preserve"> </w:t>
-      </w:r>
-      <w:r>
-        <w:rPr>
-          <w:rStyle w:val="Literal"/>
-        </w:rPr>
-        <w:t>panic!</w:t>
-      </w:r>
-      <w:del w:id="8" w:author="Carol Nichols" w:date="2017-02-17T22:45:00Z">
+      </w:del>
+      <w:del w:id="22" w:author="Carol Nichols" w:date="2017-02-19T13:16:00Z">
+        <w:r>
+          <w:rPr>
+            <w:rStyle w:val="Literal"/>
+            <w:rFonts w:eastAsia="Microsoft YaHei"/>
+          </w:rPr>
+          <w:delText>panic!</w:delText>
+        </w:r>
+      </w:del>
+      <w:del w:id="23" w:author="Carol Nichols" w:date="2017-02-17T22:45:00Z">
         <w:r>
           <w:rPr>
             <w:rStyle w:val="Literal"/>
@@ -1201,22 +1336,14 @@
           <w:delText>ing</w:delText>
         </w:r>
       </w:del>
-      <w:ins w:id="9" w:author="Carol Nichols" w:date="2017-02-17T22:45:00Z">
+      <w:ins w:id="24" w:author="Carol Nichols" w:date="2017-02-19T13:16:00Z">
         <w:r>
           <w:rPr>
             <w:rFonts w:eastAsia="Microsoft YaHei"/>
           </w:rPr>
-          <w:t xml:space="preserve"> </w:t>
+          <w:t>panicking</w:t>
         </w:r>
       </w:ins>
-      <w:ins w:id="10" w:author="Carol Nichols" w:date="2017-02-17T22:45:00Z">
-        <w:r>
-          <w:rPr>
-            <w:rFonts w:eastAsia="Microsoft YaHei"/>
-          </w:rPr>
-          <w:t>call</w:t>
-        </w:r>
-      </w:ins>
       <w:r>
         <w:rPr>
           <w:rFonts w:eastAsia="Microsoft YaHei"/>
@@ -1281,8 +1408,8 @@
           <w:szCs w:val="24"/>
         </w:rPr>
       </w:pPr>
-      <w:bookmarkStart w:id="7" w:name="invalid-references"/>
-      <w:bookmarkEnd w:id="7"/>
+      <w:bookmarkStart w:id="5" w:name="invalid-references"/>
+      <w:bookmarkEnd w:id="5"/>
       <w:r>
         <w:rPr>
           <w:rFonts w:eastAsia="Microsoft YaHei"/>
@@ -1529,8 +1656,8 @@
         <w:pStyle w:val="HeadB"/>
         <w:rPr/>
       </w:pPr>
-      <w:bookmarkStart w:id="8" w:name="using-an-enum-to-store-multiple-types"/>
-      <w:bookmarkEnd w:id="8"/>
+      <w:bookmarkStart w:id="6" w:name="using-an-enum-to-store-multiple-types"/>
+      <w:bookmarkEnd w:id="6"/>
       <w:r>
         <w:rPr/>
         <w:t>Using an Enum to Store Multiple Types</w:t>
@@ -1547,7 +1674,7 @@
         </w:rPr>
         <w:t>At the beginning of this chapter, we said that vectors can only store values that are all the same type. This can be inconvenient; there are definitely use cases for needing to store a list of things of different types. Luckily, the variants of an enum are all defined under the same enum type</w:t>
       </w:r>
-      <w:del w:id="11" w:author="Carol Nichols" w:date="2017-02-17T22:33:00Z">
+      <w:del w:id="25" w:author="Carol Nichols" w:date="2017-02-17T22:33:00Z">
         <w:r>
           <w:rPr>
             <w:rFonts w:eastAsia="Microsoft YaHei"/>
@@ -1555,29 +1682,21 @@
           <w:delText>.</w:delText>
         </w:r>
       </w:del>
-      <w:ins w:id="12" w:author="Carol Nichols" w:date="2017-02-17T22:33:00Z">
+      <w:ins w:id="26" w:author="Carol Nichols" w:date="2017-02-17T22:33:00Z">
         <w:r>
           <w:rPr>
             <w:rFonts w:eastAsia="Microsoft YaHei"/>
           </w:rPr>
-          <w:t xml:space="preserve">, </w:t>
+          <w:t>, so</w:t>
         </w:r>
       </w:ins>
-      <w:ins w:id="13" w:author="Carol Nichols" w:date="2017-02-17T22:33:00Z">
-        <w:r>
-          <w:rPr>
-            <w:rFonts w:eastAsia="Microsoft YaHei"/>
-          </w:rPr>
-          <w:t>so</w:t>
-        </w:r>
-      </w:ins>
       <w:r>
         <w:rPr>
           <w:rFonts w:eastAsia="Microsoft YaHei"/>
         </w:rPr>
         <w:t xml:space="preserve"> </w:t>
       </w:r>
-      <w:del w:id="14" w:author="Carol Nichols" w:date="2017-02-17T22:34:00Z">
+      <w:del w:id="27" w:author="Carol Nichols" w:date="2017-02-17T22:34:00Z">
         <w:r>
           <w:rPr>
             <w:rFonts w:eastAsia="Microsoft YaHei"/>
@@ -1585,7 +1704,7 @@
           <w:delText>W</w:delText>
         </w:r>
       </w:del>
-      <w:ins w:id="15" w:author="Carol Nichols" w:date="2017-02-17T22:34:00Z">
+      <w:ins w:id="28" w:author="Carol Nichols" w:date="2017-02-17T22:34:00Z">
         <w:r>
           <w:rPr>
             <w:rFonts w:eastAsia="Microsoft YaHei"/>
@@ -1599,7 +1718,7 @@
         </w:rPr>
         <w:t>hen we need to store elements of a different type in a vector</w:t>
       </w:r>
-      <w:ins w:id="16" w:author="Carol Nichols" w:date="2017-02-17T22:34:00Z">
+      <w:ins w:id="29" w:author="Carol Nichols" w:date="2017-02-17T22:34:00Z">
         <w:r>
           <w:rPr>
             <w:rFonts w:eastAsia="Microsoft YaHei"/>
@@ -1607,7 +1726,7 @@
           <w:t>,</w:t>
         </w:r>
       </w:ins>
-      <w:del w:id="17" w:author="Carol Nichols" w:date="2017-02-17T22:34:00Z">
+      <w:del w:id="30" w:author="Carol Nichols" w:date="2017-02-17T22:34:00Z">
         <w:r>
           <w:rPr>
             <w:rFonts w:eastAsia="Microsoft YaHei"/>
@@ -1806,7 +1925,7 @@
         </w:rPr>
         <w:t>If you don’t know at the time that you’re writing a program the exhaustive set of types the program will get at runtime to store in a vector, the enum technique won’t work. Ins</w:t>
       </w:r>
-      <w:ins w:id="18" w:author="Carol Nichols" w:date="2017-02-17T22:34:00Z">
+      <w:ins w:id="31" w:author="Carol Nichols" w:date="2017-02-17T22:34:00Z">
         <w:r>
           <w:rPr>
             <w:rFonts w:eastAsia="Microsoft YaHei"/>
@@ -1820,7 +1939,7 @@
         </w:rPr>
         <w:t>e</w:t>
       </w:r>
-      <w:del w:id="19" w:author="Carol Nichols" w:date="2017-02-17T22:34:00Z">
+      <w:del w:id="32" w:author="Carol Nichols" w:date="2017-02-17T22:34:00Z">
         <w:r>
           <w:rPr>
             <w:rFonts w:eastAsia="Microsoft YaHei"/>
@@ -1834,7 +1953,7 @@
         </w:rPr>
         <w:t>ad, you can use a trait object, which we’ll cover in Chapter 1</w:t>
       </w:r>
-      <w:del w:id="20" w:author="Carol Nichols" w:date="2017-02-17T22:48:00Z">
+      <w:del w:id="33" w:author="Carol Nichols" w:date="2017-02-17T22:48:00Z">
         <w:r>
           <w:rPr>
             <w:rFonts w:eastAsia="Microsoft YaHei"/>
@@ -1842,7 +1961,7 @@
           <w:delText>3</w:delText>
         </w:r>
       </w:del>
-      <w:ins w:id="21" w:author="Carol Nichols" w:date="2017-02-17T22:48:00Z">
+      <w:ins w:id="34" w:author="Carol Nichols" w:date="2017-02-17T22:48:00Z">
         <w:r>
           <w:rPr>
             <w:rFonts w:eastAsia="Microsoft YaHei"/>
@@ -1928,8 +2047,8 @@
           <w:szCs w:val="36"/>
         </w:rPr>
       </w:pPr>
-      <w:bookmarkStart w:id="9" w:name="strings"/>
-      <w:bookmarkEnd w:id="9"/>
+      <w:bookmarkStart w:id="7" w:name="strings"/>
+      <w:bookmarkEnd w:id="7"/>
       <w:r>
         <w:rPr>
           <w:rFonts w:eastAsia="Microsoft YaHei"/>
@@ -1962,7 +2081,7 @@
         </w:rPr>
         <w:t xml:space="preserve">The reason </w:t>
       </w:r>
-      <w:del w:id="22" w:author="Carol Nichols" w:date="2017-02-17T15:21:00Z">
+      <w:del w:id="35" w:author="Carol Nichols" w:date="2017-02-17T15:21:00Z">
         <w:r>
           <w:rPr>
             <w:rFonts w:eastAsia="Microsoft YaHei"/>
@@ -1970,7 +2089,7 @@
           <w:delText>S</w:delText>
         </w:r>
       </w:del>
-      <w:ins w:id="23" w:author="Carol Nichols" w:date="2017-02-17T15:21:00Z">
+      <w:ins w:id="36" w:author="Carol Nichols" w:date="2017-02-17T15:21:00Z">
         <w:r>
           <w:rPr>
             <w:rFonts w:eastAsia="Microsoft YaHei"/>
@@ -2038,8 +2157,8 @@
         <w:pStyle w:val="HeadB"/>
         <w:rPr/>
       </w:pPr>
-      <w:bookmarkStart w:id="10" w:name="what-is-a-string?"/>
-      <w:bookmarkEnd w:id="10"/>
+      <w:bookmarkStart w:id="8" w:name="what-is-a-string?"/>
+      <w:bookmarkEnd w:id="8"/>
       <w:r>
         <w:rPr/>
         <w:t>What is a String?</w:t>
@@ -2056,7 +2175,7 @@
         </w:rPr>
         <w:t xml:space="preserve">Before we can dig into those aspects, we need to talk about what exactly we mean by the term </w:t>
       </w:r>
-      <w:del w:id="24" w:author="Carol Nichols" w:date="2017-02-17T15:22:00Z">
+      <w:del w:id="37" w:author="Carol Nichols" w:date="2017-02-17T15:22:00Z">
         <w:r>
           <w:rPr>
             <w:rFonts w:eastAsia="Microsoft YaHei"/>
@@ -2072,7 +2191,7 @@
         </w:rPr>
         <w:t>string</w:t>
       </w:r>
-      <w:del w:id="26" w:author="Carol Nichols" w:date="2017-02-17T15:22:00Z">
+      <w:del w:id="39" w:author="Carol Nichols" w:date="2017-02-17T15:22:00Z">
         <w:r>
           <w:rPr>
             <w:rStyle w:val="EmphasisItalic"/>
@@ -2314,8 +2433,8 @@
         <w:pStyle w:val="HeadB"/>
         <w:rPr/>
       </w:pPr>
-      <w:bookmarkStart w:id="11" w:name="creating-a-new-string"/>
-      <w:bookmarkEnd w:id="11"/>
+      <w:bookmarkStart w:id="9" w:name="creating-a-new-string"/>
+      <w:bookmarkEnd w:id="9"/>
       <w:r>
         <w:rPr/>
         <w:t>Creating a New String</w:t>
@@ -2846,8 +2965,8 @@
         <w:pStyle w:val="HeadB"/>
         <w:rPr/>
       </w:pPr>
-      <w:bookmarkStart w:id="12" w:name="updating-a-string"/>
-      <w:bookmarkEnd w:id="12"/>
+      <w:bookmarkStart w:id="10" w:name="updating-a-string"/>
+      <w:bookmarkEnd w:id="10"/>
       <w:r>
         <w:rPr/>
         <w:t>Updating a String</w:t>
@@ -2878,7 +2997,7 @@
         </w:rPr>
         <w:t xml:space="preserve"> can</w:t>
       </w:r>
-      <w:ins w:id="29" w:author="eddyb" w:date="2017-02-15T14:14:00Z">
+      <w:ins w:id="42" w:author="eddyb" w:date="2017-02-15T14:14:00Z">
         <w:r>
           <w:rPr>
             <w:rFonts w:eastAsia="Microsoft YaHei"/>
@@ -2886,7 +3005,7 @@
           <w:t xml:space="preserve"> </w:t>
         </w:r>
       </w:ins>
-      <w:del w:id="30" w:author="eddyb" w:date="2017-02-15T14:14:00Z">
+      <w:del w:id="43" w:author="eddyb" w:date="2017-02-15T14:14:00Z">
         <w:r>
           <w:rPr>
             <w:rFonts w:eastAsia="Microsoft YaHei"/>
@@ -2946,8 +3065,8 @@
           <w:szCs w:val="24"/>
         </w:rPr>
       </w:pPr>
-      <w:bookmarkStart w:id="13" w:name="appending-to-a-string-with-push"/>
-      <w:bookmarkEnd w:id="13"/>
+      <w:bookmarkStart w:id="11" w:name="appending-to-a-string-with-push"/>
+      <w:bookmarkEnd w:id="11"/>
       <w:r>
         <w:rPr>
           <w:rFonts w:eastAsia="Microsoft YaHei"/>
@@ -3042,7 +3161,7 @@
         </w:rPr>
         <w:t xml:space="preserve"> method takes a string slice because we don’t necessarily want to take ownership of the </w:t>
       </w:r>
-      <w:del w:id="31" w:author="Carol Nichols" w:date="2017-02-17T22:35:00Z">
+      <w:del w:id="44" w:author="Carol Nichols" w:date="2017-02-17T22:35:00Z">
         <w:r>
           <w:rPr>
             <w:rFonts w:eastAsia="Microsoft YaHei"/>
@@ -3050,7 +3169,7 @@
           <w:delText>argument</w:delText>
         </w:r>
       </w:del>
-      <w:ins w:id="32" w:author="Carol Nichols" w:date="2017-02-17T22:35:00Z">
+      <w:ins w:id="45" w:author="Carol Nichols" w:date="2017-02-17T22:35:00Z">
         <w:r>
           <w:rPr>
             <w:rFonts w:eastAsia="Microsoft YaHei"/>
@@ -3142,7 +3261,7 @@
         </w:rPr>
         <w:t xml:space="preserve"> method is defined to </w:t>
       </w:r>
-      <w:del w:id="33" w:author="Carol Nichols" w:date="2017-02-17T22:35:00Z">
+      <w:del w:id="46" w:author="Carol Nichols" w:date="2017-02-17T22:35:00Z">
         <w:r>
           <w:rPr>
             <w:rFonts w:eastAsia="Microsoft YaHei"/>
@@ -3150,7 +3269,7 @@
           <w:delText>take</w:delText>
         </w:r>
       </w:del>
-      <w:ins w:id="34" w:author="Carol Nichols" w:date="2017-02-17T22:35:00Z">
+      <w:ins w:id="47" w:author="Carol Nichols" w:date="2017-02-17T22:35:00Z">
         <w:r>
           <w:rPr>
             <w:rFonts w:eastAsia="Microsoft YaHei"/>
@@ -3164,7 +3283,7 @@
         </w:rPr>
         <w:t xml:space="preserve"> a single character as a</w:t>
       </w:r>
-      <w:del w:id="35" w:author="Carol Nichols" w:date="2017-02-17T22:35:00Z">
+      <w:del w:id="48" w:author="Carol Nichols" w:date="2017-02-17T22:35:00Z">
         <w:r>
           <w:rPr>
             <w:rFonts w:eastAsia="Microsoft YaHei"/>
@@ -3172,15 +3291,416 @@
           <w:delText>n argument</w:delText>
         </w:r>
       </w:del>
-      <w:ins w:id="36" w:author="Carol Nichols" w:date="2017-02-17T22:35:00Z">
+      <w:ins w:id="49" w:author="Carol Nichols" w:date="2017-02-17T22:35:00Z">
         <w:r>
           <w:rPr>
             <w:rFonts w:eastAsia="Microsoft YaHei"/>
           </w:rPr>
-          <w:t xml:space="preserve"> </w:t>
+          <w:t xml:space="preserve"> parameter</w:t>
         </w:r>
       </w:ins>
-      <w:ins w:id="37" w:author="Carol Nichols" w:date="2017-02-17T22:35:00Z">
+      <w:r>
+        <w:rPr>
+          <w:rFonts w:eastAsia="Microsoft YaHei"/>
+        </w:rPr>
+        <w:t xml:space="preserve"> and add it to the </w:t>
+      </w:r>
+      <w:r>
+        <w:rPr>
+          <w:rStyle w:val="Literal"/>
+        </w:rPr>
+        <w:t>String</w:t>
+      </w:r>
+      <w:r>
+        <w:rPr>
+          <w:rFonts w:eastAsia="Microsoft YaHei"/>
+        </w:rPr>
+        <w:t>:</w:t>
+      </w:r>
+    </w:p>
+    <w:p>
+      <w:pPr>
+        <w:pStyle w:val="CodeA"/>
+        <w:rPr/>
+      </w:pPr>
+      <w:r>
+        <w:rPr/>
+        <w:t>let mut s = String::from("lo");</w:t>
+      </w:r>
+    </w:p>
+    <w:p>
+      <w:pPr>
+        <w:pStyle w:val="CodeC"/>
+        <w:rPr/>
+      </w:pPr>
+      <w:r>
+        <w:rPr/>
+        <w:t>s.push('l');</w:t>
+      </w:r>
+    </w:p>
+    <w:p>
+      <w:pPr>
+        <w:pStyle w:val="Body"/>
+        <w:rPr>
+          <w:rFonts w:eastAsia="Microsoft YaHei"/>
+        </w:rPr>
+      </w:pPr>
+      <w:r>
+        <w:rPr>
+          <w:rFonts w:eastAsia="Microsoft YaHei"/>
+        </w:rPr>
+        <w:t xml:space="preserve">After this, </w:t>
+      </w:r>
+      <w:r>
+        <w:rPr>
+          <w:rStyle w:val="Literal"/>
+        </w:rPr>
+        <w:t>s</w:t>
+      </w:r>
+      <w:r>
+        <w:rPr>
+          <w:rFonts w:eastAsia="Microsoft YaHei"/>
+        </w:rPr>
+        <w:t xml:space="preserve"> will contain “lol”. </w:t>
+      </w:r>
+    </w:p>
+    <w:p>
+      <w:pPr>
+        <w:pStyle w:val="HeadC"/>
+        <w:rPr>
+          <w:rFonts w:eastAsia="Microsoft YaHei"/>
+          <w:sz w:val="24"/>
+          <w:szCs w:val="24"/>
+        </w:rPr>
+      </w:pPr>
+      <w:bookmarkStart w:id="12" w:name="concatenation-with-the-+-operator-or-the"/>
+      <w:bookmarkEnd w:id="12"/>
+      <w:r>
+        <w:rPr>
+          <w:rFonts w:eastAsia="Microsoft YaHei"/>
+        </w:rPr>
+        <w:t xml:space="preserve">Concatenation with the + Operator or the </w:t>
+      </w:r>
+      <w:r>
+        <w:rPr>
+          <w:rStyle w:val="Literal"/>
+        </w:rPr>
+        <w:t>format!</w:t>
+      </w:r>
+      <w:r>
+        <w:rPr>
+          <w:rFonts w:eastAsia="Microsoft YaHei"/>
+        </w:rPr>
+        <w:t xml:space="preserve"> Macro</w:t>
+      </w:r>
+    </w:p>
+    <w:p>
+      <w:pPr>
+        <w:pStyle w:val="BodyFirst"/>
+        <w:rPr>
+          <w:rFonts w:eastAsia="Microsoft YaHei"/>
+        </w:rPr>
+      </w:pPr>
+      <w:r>
+        <w:rPr>
+          <w:rFonts w:eastAsia="Microsoft YaHei"/>
+        </w:rPr>
+        <w:t xml:space="preserve">Often, we’ll want to combine two existing strings together. One way is to use the </w:t>
+      </w:r>
+      <w:r>
+        <w:rPr>
+          <w:rStyle w:val="Literal"/>
+        </w:rPr>
+        <w:t>+</w:t>
+      </w:r>
+      <w:r>
+        <w:rPr>
+          <w:rFonts w:eastAsia="Microsoft YaHei"/>
+        </w:rPr>
+        <w:t xml:space="preserve"> operator like this:</w:t>
+      </w:r>
+    </w:p>
+    <w:p>
+      <w:pPr>
+        <w:pStyle w:val="CodeA"/>
+        <w:rPr/>
+      </w:pPr>
+      <w:r>
+        <w:rPr/>
+        <w:t>let s1 = String::from("Hello, ");</w:t>
+      </w:r>
+    </w:p>
+    <w:p>
+      <w:pPr>
+        <w:pStyle w:val="CodeB"/>
+        <w:rPr/>
+      </w:pPr>
+      <w:r>
+        <w:rPr/>
+        <w:t>let s2 = String::from("world!");</w:t>
+      </w:r>
+    </w:p>
+    <w:p>
+      <w:pPr>
+        <w:pStyle w:val="CodeC"/>
+        <w:rPr/>
+      </w:pPr>
+      <w:r>
+        <w:rPr/>
+        <w:t>let s3 = s1 + &amp;s2; // Note that s1 has been moved here and can no longer be used</w:t>
+      </w:r>
+    </w:p>
+    <w:p>
+      <w:pPr>
+        <w:pStyle w:val="Body"/>
+        <w:rPr>
+          <w:rFonts w:eastAsia="Microsoft YaHei"/>
+        </w:rPr>
+      </w:pPr>
+      <w:r>
+        <w:rPr>
+          <w:rFonts w:eastAsia="Microsoft YaHei"/>
+        </w:rPr>
+        <w:t xml:space="preserve">After this code the String </w:t>
+      </w:r>
+      <w:r>
+        <w:rPr>
+          <w:rStyle w:val="Literal"/>
+        </w:rPr>
+        <w:t>s3</w:t>
+      </w:r>
+      <w:r>
+        <w:rPr>
+          <w:rFonts w:eastAsia="Microsoft YaHei"/>
+        </w:rPr>
+        <w:t xml:space="preserve"> will contain </w:t>
+      </w:r>
+      <w:r>
+        <w:rPr>
+          <w:rStyle w:val="Literal"/>
+        </w:rPr>
+        <w:t>Hello, world!</w:t>
+      </w:r>
+      <w:r>
+        <w:rPr>
+          <w:rFonts w:eastAsia="Microsoft YaHei"/>
+        </w:rPr>
+        <w:t xml:space="preserve">. The reason that </w:t>
+      </w:r>
+      <w:r>
+        <w:rPr>
+          <w:rStyle w:val="Literal"/>
+        </w:rPr>
+        <w:t>s1</w:t>
+      </w:r>
+      <w:r>
+        <w:rPr>
+          <w:rFonts w:eastAsia="Microsoft YaHei"/>
+        </w:rPr>
+        <w:t xml:space="preserve"> is no longer valid after the addition and the reason that we used a reference to </w:t>
+      </w:r>
+      <w:r>
+        <w:rPr>
+          <w:rStyle w:val="Literal"/>
+        </w:rPr>
+        <w:t>s2</w:t>
+      </w:r>
+      <w:r>
+        <w:rPr>
+          <w:rFonts w:eastAsia="Microsoft YaHei"/>
+        </w:rPr>
+        <w:t xml:space="preserve"> has to do with the signature of the method that gets called when we use the </w:t>
+      </w:r>
+      <w:r>
+        <w:rPr>
+          <w:rStyle w:val="Literal"/>
+        </w:rPr>
+        <w:t>+</w:t>
+      </w:r>
+      <w:r>
+        <w:rPr>
+          <w:rFonts w:eastAsia="Microsoft YaHei"/>
+        </w:rPr>
+        <w:t xml:space="preserve"> operator. The </w:t>
+      </w:r>
+      <w:r>
+        <w:rPr>
+          <w:rStyle w:val="Literal"/>
+        </w:rPr>
+        <w:t>+</w:t>
+      </w:r>
+      <w:r>
+        <w:rPr>
+          <w:rFonts w:eastAsia="Microsoft YaHei"/>
+        </w:rPr>
+        <w:t xml:space="preserve"> operator uses the </w:t>
+      </w:r>
+      <w:r>
+        <w:rPr>
+          <w:rStyle w:val="Literal"/>
+        </w:rPr>
+        <w:t>add</w:t>
+      </w:r>
+      <w:r>
+        <w:rPr>
+          <w:rFonts w:eastAsia="Microsoft YaHei"/>
+        </w:rPr>
+        <w:t xml:space="preserve"> method, whose signature looks something like this:</w:t>
+      </w:r>
+    </w:p>
+    <w:p>
+      <w:pPr>
+        <w:pStyle w:val="CodeSingle"/>
+        <w:rPr/>
+      </w:pPr>
+      <w:r>
+        <w:rPr/>
+        <w:t>fn add(self, s: &amp;str) -&gt; String {</w:t>
+      </w:r>
+    </w:p>
+    <w:p>
+      <w:pPr>
+        <w:pStyle w:val="Body"/>
+        <w:rPr/>
+      </w:pPr>
+      <w:r>
+        <w:rPr>
+          <w:rFonts w:eastAsia="Microsoft YaHei"/>
+        </w:rPr>
+        <w:t xml:space="preserve">This isn’t the exact signature that’s in the standard library; there </w:t>
+      </w:r>
+      <w:r>
+        <w:rPr>
+          <w:rStyle w:val="Literal"/>
+        </w:rPr>
+        <w:t>add</w:t>
+      </w:r>
+      <w:r>
+        <w:rPr>
+          <w:rFonts w:eastAsia="Microsoft YaHei"/>
+        </w:rPr>
+        <w:t xml:space="preserve"> is defined using generics. Here, we’re looking at the signature of </w:t>
+      </w:r>
+      <w:r>
+        <w:rPr>
+          <w:rStyle w:val="Literal"/>
+        </w:rPr>
+        <w:t>add</w:t>
+      </w:r>
+      <w:r>
+        <w:rPr>
+          <w:rFonts w:eastAsia="Microsoft YaHei"/>
+        </w:rPr>
+        <w:t xml:space="preserve"> with concrete types substituted for the generic ones, which is what happens when we call this method with </w:t>
+      </w:r>
+      <w:r>
+        <w:rPr>
+          <w:rStyle w:val="Literal"/>
+        </w:rPr>
+        <w:t>String</w:t>
+      </w:r>
+      <w:r>
+        <w:rPr>
+          <w:rFonts w:eastAsia="Microsoft YaHei"/>
+        </w:rPr>
+        <w:t xml:space="preserve"> values</w:t>
+      </w:r>
+      <w:ins w:id="50" w:author="Carol Nichols" w:date="2017-02-17T15:51:00Z">
+        <w:r>
+          <w:rPr>
+            <w:rFonts w:eastAsia="Microsoft YaHei"/>
+          </w:rPr>
+          <w:t>. We'll be discussing generics in Chapter 10</w:t>
+        </w:r>
+      </w:ins>
+      <w:r>
+        <w:rPr>
+          <w:rFonts w:eastAsia="Microsoft YaHei"/>
+        </w:rPr>
+        <w:t xml:space="preserve">. This signature gives us the clues we need to understand the tricky bits of the </w:t>
+      </w:r>
+      <w:r>
+        <w:rPr>
+          <w:rStyle w:val="Literal"/>
+        </w:rPr>
+        <w:t>+</w:t>
+      </w:r>
+      <w:r>
+        <w:rPr>
+          <w:rFonts w:eastAsia="Microsoft YaHei"/>
+        </w:rPr>
+        <w:t xml:space="preserve"> operator.</w:t>
+      </w:r>
+    </w:p>
+    <w:p>
+      <w:pPr>
+        <w:pStyle w:val="Body"/>
+        <w:rPr/>
+      </w:pPr>
+      <w:r>
+        <w:rPr>
+          <w:rFonts w:eastAsia="Microsoft YaHei"/>
+        </w:rPr>
+        <w:t xml:space="preserve">First of all, </w:t>
+      </w:r>
+      <w:r>
+        <w:rPr>
+          <w:rStyle w:val="Literal"/>
+        </w:rPr>
+        <w:t>s2</w:t>
+      </w:r>
+      <w:r>
+        <w:rPr>
+          <w:rFonts w:eastAsia="Microsoft YaHei"/>
+        </w:rPr>
+        <w:t xml:space="preserve"> has an </w:t>
+      </w:r>
+      <w:r>
+        <w:rPr>
+          <w:rStyle w:val="Literal"/>
+        </w:rPr>
+        <w:t>&amp;</w:t>
+      </w:r>
+      <w:r>
+        <w:rPr>
+          <w:rFonts w:eastAsia="Microsoft YaHei"/>
+        </w:rPr>
+        <w:t xml:space="preserve">, meaning that we are adding a </w:t>
+      </w:r>
+      <w:r>
+        <w:rPr>
+          <w:rStyle w:val="EmphasisItalic"/>
+          <w:rFonts w:eastAsia="Microsoft YaHei"/>
+        </w:rPr>
+        <w:t>reference</w:t>
+      </w:r>
+      <w:r>
+        <w:rPr>
+          <w:rFonts w:eastAsia="Microsoft YaHei"/>
+        </w:rPr>
+        <w:t xml:space="preserve"> of the second string to the first string. This is because of the </w:t>
+      </w:r>
+      <w:r>
+        <w:rPr>
+          <w:rStyle w:val="Literal"/>
+        </w:rPr>
+        <w:t>s</w:t>
+      </w:r>
+      <w:r>
+        <w:rPr>
+          <w:rFonts w:eastAsia="Microsoft YaHei"/>
+        </w:rPr>
+        <w:t xml:space="preserve"> </w:t>
+      </w:r>
+      <w:del w:id="51" w:author="Carol Nichols" w:date="2017-02-17T22:36:00Z">
+        <w:r>
+          <w:rPr>
+            <w:rFonts w:eastAsia="Microsoft YaHei"/>
+          </w:rPr>
+          <w:delText>argument</w:delText>
+        </w:r>
+      </w:del>
+      <w:ins w:id="52" w:author="Carol Nichols" w:date="2017-02-17T22:36:00Z">
         <w:r>
           <w:rPr>
             <w:rFonts w:eastAsia="Microsoft YaHei"/>
@@ -3192,7 +3712,31 @@
         <w:rPr>
           <w:rFonts w:eastAsia="Microsoft YaHei"/>
         </w:rPr>
-        <w:t xml:space="preserve"> and add it to the </w:t>
+        <w:t xml:space="preserve"> in the </w:t>
+      </w:r>
+      <w:r>
+        <w:rPr>
+          <w:rStyle w:val="Literal"/>
+        </w:rPr>
+        <w:t>add</w:t>
+      </w:r>
+      <w:r>
+        <w:rPr>
+          <w:rFonts w:eastAsia="Microsoft YaHei"/>
+        </w:rPr>
+        <w:t xml:space="preserve"> function: we can only add a </w:t>
+      </w:r>
+      <w:r>
+        <w:rPr>
+          <w:rStyle w:val="Literal"/>
+        </w:rPr>
+        <w:t>&amp;str</w:t>
+      </w:r>
+      <w:r>
+        <w:rPr>
+          <w:rFonts w:eastAsia="Microsoft YaHei"/>
+        </w:rPr>
+        <w:t xml:space="preserve"> to a </w:t>
       </w:r>
       <w:r>
         <w:rPr>
@@ -3204,283 +3748,7 @@
         <w:rPr>
           <w:rFonts w:eastAsia="Microsoft YaHei"/>
         </w:rPr>
-        <w:t>:</w:t>
-      </w:r>
-    </w:p>
-    <w:p>
-      <w:pPr>
-        <w:pStyle w:val="CodeA"/>
-        <w:rPr/>
-      </w:pPr>
-      <w:r>
-        <w:rPr/>
-        <w:t>let mut s = String::from("lo");</w:t>
-      </w:r>
-    </w:p>
-    <w:p>
-      <w:pPr>
-        <w:pStyle w:val="CodeC"/>
-        <w:rPr/>
-      </w:pPr>
-      <w:r>
-        <w:rPr/>
-        <w:t>s.push('l');</w:t>
-      </w:r>
-    </w:p>
-    <w:p>
-      <w:pPr>
-        <w:pStyle w:val="Body"/>
-        <w:rPr>
-          <w:rFonts w:eastAsia="Microsoft YaHei"/>
-        </w:rPr>
-      </w:pPr>
-      <w:r>
-        <w:rPr>
-          <w:rFonts w:eastAsia="Microsoft YaHei"/>
-        </w:rPr>
-        <w:t xml:space="preserve">After this, </w:t>
-      </w:r>
-      <w:r>
-        <w:rPr>
-          <w:rStyle w:val="Literal"/>
-        </w:rPr>
-        <w:t>s</w:t>
-      </w:r>
-      <w:r>
-        <w:rPr>
-          <w:rFonts w:eastAsia="Microsoft YaHei"/>
-        </w:rPr>
-        <w:t xml:space="preserve"> will contain “lol”. </w:t>
-      </w:r>
-    </w:p>
-    <w:p>
-      <w:pPr>
-        <w:pStyle w:val="HeadC"/>
-        <w:rPr>
-          <w:rFonts w:eastAsia="Microsoft YaHei"/>
-          <w:sz w:val="24"/>
-          <w:szCs w:val="24"/>
-        </w:rPr>
-      </w:pPr>
-      <w:bookmarkStart w:id="14" w:name="concatenation-with-the-+-operator-or-the"/>
-      <w:bookmarkEnd w:id="14"/>
-      <w:r>
-        <w:rPr>
-          <w:rFonts w:eastAsia="Microsoft YaHei"/>
-        </w:rPr>
-        <w:t xml:space="preserve">Concatenation with the + Operator or the </w:t>
-      </w:r>
-      <w:r>
-        <w:rPr>
-          <w:rStyle w:val="Literal"/>
-        </w:rPr>
-        <w:t>format!</w:t>
-      </w:r>
-      <w:r>
-        <w:rPr>
-          <w:rFonts w:eastAsia="Microsoft YaHei"/>
-        </w:rPr>
-        <w:t xml:space="preserve"> Macro</w:t>
-      </w:r>
-    </w:p>
-    <w:p>
-      <w:pPr>
-        <w:pStyle w:val="BodyFirst"/>
-        <w:rPr>
-          <w:rFonts w:eastAsia="Microsoft YaHei"/>
-        </w:rPr>
-      </w:pPr>
-      <w:r>
-        <w:rPr>
-          <w:rFonts w:eastAsia="Microsoft YaHei"/>
-        </w:rPr>
-        <w:t xml:space="preserve">Often, we’ll want to combine two existing strings together. One way is to use the </w:t>
-      </w:r>
-      <w:r>
-        <w:rPr>
-          <w:rStyle w:val="Literal"/>
-        </w:rPr>
-        <w:t>+</w:t>
-      </w:r>
-      <w:r>
-        <w:rPr>
-          <w:rFonts w:eastAsia="Microsoft YaHei"/>
-        </w:rPr>
-        <w:t xml:space="preserve"> operator like this:</w:t>
-      </w:r>
-    </w:p>
-    <w:p>
-      <w:pPr>
-        <w:pStyle w:val="CodeA"/>
-        <w:rPr/>
-      </w:pPr>
-      <w:r>
-        <w:rPr/>
-        <w:t>let s1 = String::from("Hello, ");</w:t>
-      </w:r>
-    </w:p>
-    <w:p>
-      <w:pPr>
-        <w:pStyle w:val="CodeB"/>
-        <w:rPr/>
-      </w:pPr>
-      <w:r>
-        <w:rPr/>
-        <w:t>let s2 = String::from("world!");</w:t>
-      </w:r>
-    </w:p>
-    <w:p>
-      <w:pPr>
-        <w:pStyle w:val="CodeC"/>
-        <w:rPr/>
-      </w:pPr>
-      <w:r>
-        <w:rPr/>
-        <w:t>let s3 = s1 + &amp;s2; // Note that s1 has been moved here and can no longer be used</w:t>
-      </w:r>
-    </w:p>
-    <w:p>
-      <w:pPr>
-        <w:pStyle w:val="Body"/>
-        <w:rPr>
-          <w:rFonts w:eastAsia="Microsoft YaHei"/>
-        </w:rPr>
-      </w:pPr>
-      <w:r>
-        <w:rPr>
-          <w:rFonts w:eastAsia="Microsoft YaHei"/>
-        </w:rPr>
-        <w:t xml:space="preserve">After this code the String </w:t>
-      </w:r>
-      <w:r>
-        <w:rPr>
-          <w:rStyle w:val="Literal"/>
-        </w:rPr>
-        <w:t>s3</w:t>
-      </w:r>
-      <w:r>
-        <w:rPr>
-          <w:rFonts w:eastAsia="Microsoft YaHei"/>
-        </w:rPr>
-        <w:t xml:space="preserve"> will contain </w:t>
-      </w:r>
-      <w:r>
-        <w:rPr>
-          <w:rStyle w:val="Literal"/>
-        </w:rPr>
-        <w:t>Hello, world!</w:t>
-      </w:r>
-      <w:r>
-        <w:rPr>
-          <w:rFonts w:eastAsia="Microsoft YaHei"/>
-        </w:rPr>
-        <w:t xml:space="preserve">. The reason that </w:t>
-      </w:r>
-      <w:r>
-        <w:rPr>
-          <w:rStyle w:val="Literal"/>
-        </w:rPr>
-        <w:t>s1</w:t>
-      </w:r>
-      <w:r>
-        <w:rPr>
-          <w:rFonts w:eastAsia="Microsoft YaHei"/>
-        </w:rPr>
-        <w:t xml:space="preserve"> is no longer valid after the addition and the reason that we used a reference to </w:t>
-      </w:r>
-      <w:r>
-        <w:rPr>
-          <w:rStyle w:val="Literal"/>
-        </w:rPr>
-        <w:t>s2</w:t>
-      </w:r>
-      <w:r>
-        <w:rPr>
-          <w:rFonts w:eastAsia="Microsoft YaHei"/>
-        </w:rPr>
-        <w:t xml:space="preserve"> has to do with the signature of the method that gets called when we use the </w:t>
-      </w:r>
-      <w:r>
-        <w:rPr>
-          <w:rStyle w:val="Literal"/>
-        </w:rPr>
-        <w:t>+</w:t>
-      </w:r>
-      <w:r>
-        <w:rPr>
-          <w:rFonts w:eastAsia="Microsoft YaHei"/>
-        </w:rPr>
-        <w:t xml:space="preserve"> operator. The </w:t>
-      </w:r>
-      <w:r>
-        <w:rPr>
-          <w:rStyle w:val="Literal"/>
-        </w:rPr>
-        <w:t>+</w:t>
-      </w:r>
-      <w:r>
-        <w:rPr>
-          <w:rFonts w:eastAsia="Microsoft YaHei"/>
-        </w:rPr>
-        <w:t xml:space="preserve"> operator uses the </w:t>
-      </w:r>
-      <w:r>
-        <w:rPr>
-          <w:rStyle w:val="Literal"/>
-        </w:rPr>
-        <w:t>add</w:t>
-      </w:r>
-      <w:r>
-        <w:rPr>
-          <w:rFonts w:eastAsia="Microsoft YaHei"/>
-        </w:rPr>
-        <w:t xml:space="preserve"> method, whose signature looks something like this:</w:t>
-      </w:r>
-    </w:p>
-    <w:p>
-      <w:pPr>
-        <w:pStyle w:val="CodeSingle"/>
-        <w:rPr/>
-      </w:pPr>
-      <w:r>
-        <w:rPr/>
-        <w:t>fn add(self, s: &amp;str) -&gt; String {</w:t>
-      </w:r>
-    </w:p>
-    <w:p>
-      <w:pPr>
-        <w:pStyle w:val="Body"/>
-        <w:rPr/>
-      </w:pPr>
-      <w:r>
-        <w:rPr>
-          <w:rFonts w:eastAsia="Microsoft YaHei"/>
-        </w:rPr>
-        <w:t xml:space="preserve">This isn’t the exact signature that’s in the standard library; there </w:t>
-      </w:r>
-      <w:r>
-        <w:rPr>
-          <w:rStyle w:val="Literal"/>
-        </w:rPr>
-        <w:t>add</w:t>
-      </w:r>
-      <w:r>
-        <w:rPr>
-          <w:rFonts w:eastAsia="Microsoft YaHei"/>
-        </w:rPr>
-        <w:t xml:space="preserve"> is defined using generics. Here, we’re looking at the signature of </w:t>
-      </w:r>
-      <w:r>
-        <w:rPr>
-          <w:rStyle w:val="Literal"/>
-        </w:rPr>
-        <w:t>add</w:t>
-      </w:r>
-      <w:r>
-        <w:rPr>
-          <w:rFonts w:eastAsia="Microsoft YaHei"/>
-        </w:rPr>
-        <w:t xml:space="preserve"> with concrete types substituted for the generic ones, which is what happens when we call this method with </w:t>
+        <w:t xml:space="preserve">, we can’t add two </w:t>
       </w:r>
       <w:r>
         <w:rPr>
@@ -3488,164 +3756,7 @@
         </w:rPr>
         <w:t>String</w:t>
       </w:r>
-      <w:r>
-        <w:rPr>
-          <w:rFonts w:eastAsia="Microsoft YaHei"/>
-        </w:rPr>
-        <w:t xml:space="preserve"> values</w:t>
-      </w:r>
-      <w:ins w:id="38" w:author="Carol Nichols" w:date="2017-02-17T15:51:00Z">
-        <w:r>
-          <w:rPr>
-            <w:rFonts w:eastAsia="Microsoft YaHei"/>
-          </w:rPr>
-          <w:t>. We'll be discussing generics in Chapter 10</w:t>
-        </w:r>
-      </w:ins>
-      <w:r>
-        <w:rPr>
-          <w:rFonts w:eastAsia="Microsoft YaHei"/>
-        </w:rPr>
-        <w:t xml:space="preserve">. This signature gives us the clues we need to understand the tricky bits of the </w:t>
-      </w:r>
-      <w:r>
-        <w:rPr>
-          <w:rStyle w:val="Literal"/>
-        </w:rPr>
-        <w:t>+</w:t>
-      </w:r>
-      <w:r>
-        <w:rPr>
-          <w:rFonts w:eastAsia="Microsoft YaHei"/>
-        </w:rPr>
-        <w:t xml:space="preserve"> operator.</w:t>
-      </w:r>
-    </w:p>
-    <w:p>
-      <w:pPr>
-        <w:pStyle w:val="Body"/>
-        <w:rPr/>
-      </w:pPr>
-      <w:r>
-        <w:rPr>
-          <w:rFonts w:eastAsia="Microsoft YaHei"/>
-        </w:rPr>
-        <w:t xml:space="preserve">First of all, </w:t>
-      </w:r>
-      <w:r>
-        <w:rPr>
-          <w:rStyle w:val="Literal"/>
-        </w:rPr>
-        <w:t>s2</w:t>
-      </w:r>
-      <w:r>
-        <w:rPr>
-          <w:rFonts w:eastAsia="Microsoft YaHei"/>
-        </w:rPr>
-        <w:t xml:space="preserve"> has an </w:t>
-      </w:r>
-      <w:r>
-        <w:rPr>
-          <w:rStyle w:val="Literal"/>
-        </w:rPr>
-        <w:t>&amp;</w:t>
-      </w:r>
-      <w:r>
-        <w:rPr>
-          <w:rFonts w:eastAsia="Microsoft YaHei"/>
-        </w:rPr>
-        <w:t xml:space="preserve">, meaning that we are adding a </w:t>
-      </w:r>
-      <w:r>
-        <w:rPr>
-          <w:rStyle w:val="EmphasisItalic"/>
-          <w:rFonts w:eastAsia="Microsoft YaHei"/>
-        </w:rPr>
-        <w:t>reference</w:t>
-      </w:r>
-      <w:r>
-        <w:rPr>
-          <w:rFonts w:eastAsia="Microsoft YaHei"/>
-        </w:rPr>
-        <w:t xml:space="preserve"> of the second string to the first string. This is because of the </w:t>
-      </w:r>
-      <w:r>
-        <w:rPr>
-          <w:rStyle w:val="Literal"/>
-        </w:rPr>
-        <w:t>s</w:t>
-      </w:r>
-      <w:r>
-        <w:rPr>
-          <w:rFonts w:eastAsia="Microsoft YaHei"/>
-        </w:rPr>
-        <w:t xml:space="preserve"> </w:t>
-      </w:r>
-      <w:del w:id="39" w:author="Carol Nichols" w:date="2017-02-17T22:36:00Z">
-        <w:r>
-          <w:rPr>
-            <w:rFonts w:eastAsia="Microsoft YaHei"/>
-          </w:rPr>
-          <w:delText>argument</w:delText>
-        </w:r>
-      </w:del>
-      <w:ins w:id="40" w:author="Carol Nichols" w:date="2017-02-17T22:36:00Z">
-        <w:r>
-          <w:rPr>
-            <w:rFonts w:eastAsia="Microsoft YaHei"/>
-          </w:rPr>
-          <w:t>parameter</w:t>
-        </w:r>
-      </w:ins>
-      <w:r>
-        <w:rPr>
-          <w:rFonts w:eastAsia="Microsoft YaHei"/>
-        </w:rPr>
-        <w:t xml:space="preserve"> in the </w:t>
-      </w:r>
-      <w:r>
-        <w:rPr>
-          <w:rStyle w:val="Literal"/>
-        </w:rPr>
-        <w:t>add</w:t>
-      </w:r>
-      <w:r>
-        <w:rPr>
-          <w:rFonts w:eastAsia="Microsoft YaHei"/>
-        </w:rPr>
-        <w:t xml:space="preserve"> function: we can only add a </w:t>
-      </w:r>
-      <w:r>
-        <w:rPr>
-          <w:rStyle w:val="Literal"/>
-        </w:rPr>
-        <w:t>&amp;str</w:t>
-      </w:r>
-      <w:r>
-        <w:rPr>
-          <w:rFonts w:eastAsia="Microsoft YaHei"/>
-        </w:rPr>
-        <w:t xml:space="preserve"> to a </w:t>
-      </w:r>
-      <w:r>
-        <w:rPr>
-          <w:rStyle w:val="Literal"/>
-        </w:rPr>
-        <w:t>String</w:t>
-      </w:r>
-      <w:r>
-        <w:rPr>
-          <w:rFonts w:eastAsia="Microsoft YaHei"/>
-        </w:rPr>
-        <w:t xml:space="preserve">, we can’t add two </w:t>
-      </w:r>
-      <w:r>
-        <w:rPr>
-          <w:rStyle w:val="Literal"/>
-        </w:rPr>
-        <w:t>String</w:t>
-      </w:r>
-      <w:del w:id="41" w:author="Carol Nichols" w:date="2017-02-17T15:51:00Z">
+      <w:del w:id="53" w:author="Carol Nichols" w:date="2017-02-17T15:51:00Z">
         <w:r>
           <w:rPr>
             <w:rStyle w:val="Literal"/>
@@ -3654,13 +3765,13 @@
           <w:delText>s</w:delText>
         </w:r>
       </w:del>
-      <w:ins w:id="42" w:author="Carol Nichols" w:date="2017-02-17T15:51:00Z">
+      <w:ins w:id="54" w:author="Carol Nichols" w:date="2017-02-17T15:51:00Z">
         <w:r>
           <w:rPr/>
           <w:t xml:space="preserve"> </w:t>
         </w:r>
       </w:ins>
-      <w:ins w:id="43" w:author="Carol Nichols" w:date="2017-02-17T15:52:00Z">
+      <w:ins w:id="55" w:author="Carol Nichols" w:date="2017-02-17T15:52:00Z">
         <w:r>
           <w:rPr/>
           <w:t>values</w:t>
@@ -3732,7 +3843,7 @@
         </w:rPr>
         <w:t xml:space="preserve">. Because this method does not take ownership of the </w:t>
       </w:r>
-      <w:del w:id="44" w:author="Carol Nichols" w:date="2017-02-17T22:36:00Z">
+      <w:del w:id="56" w:author="Carol Nichols" w:date="2017-02-17T22:36:00Z">
         <w:r>
           <w:rPr>
             <w:rFonts w:eastAsia="Microsoft YaHei"/>
@@ -3740,7 +3851,7 @@
           <w:delText>argument</w:delText>
         </w:r>
       </w:del>
-      <w:ins w:id="45" w:author="Carol Nichols" w:date="2017-02-17T22:36:00Z">
+      <w:ins w:id="57" w:author="Carol Nichols" w:date="2017-02-17T22:36:00Z">
         <w:r>
           <w:rPr>
             <w:rFonts w:eastAsia="Microsoft YaHei"/>
@@ -3887,7 +3998,29 @@
         <w:rPr>
           <w:rFonts w:eastAsia="Microsoft YaHei"/>
         </w:rPr>
-        <w:t xml:space="preserve">, appends a copy of </w:t>
+        <w:t>, appends a copy of</w:t>
+      </w:r>
+      <w:ins w:id="58" w:author="Carol Nichols" w:date="2017-02-19T13:18:00Z">
+        <w:r>
+          <w:rPr>
+            <w:rFonts w:eastAsia="Microsoft YaHei"/>
+          </w:rPr>
+          <w:t xml:space="preserve"> </w:t>
+        </w:r>
+      </w:ins>
+      <w:ins w:id="59" w:author="Carol Nichols" w:date="2017-02-19T13:18:00Z">
+        <w:r>
+          <w:rPr>
+            <w:rFonts w:eastAsia="Microsoft YaHei"/>
+          </w:rPr>
+          <w:t>the contents of</w:t>
+        </w:r>
+      </w:ins>
+      <w:r>
+        <w:rPr>
+          <w:rFonts w:eastAsia="Microsoft YaHei"/>
+        </w:rPr>
+        <w:t xml:space="preserve"> </w:t>
       </w:r>
       <w:r>
         <w:rPr>
@@ -3895,15 +4028,28 @@
         </w:rPr>
         <w:t>s2</w:t>
       </w:r>
-      <w:r>
-        <w:rPr/>
-        <w:t>’</w:t>
-      </w:r>
-      <w:r>
-        <w:rPr>
-          <w:rFonts w:eastAsia="Microsoft YaHei"/>
-        </w:rPr>
-        <w:t>s contents, then returns ownership of the result. In other words, it looks like it’s making a lot of copies, but isn’t: the implementation is more efficient than copying.</w:t>
+      <w:del w:id="60" w:author="Carol Nichols" w:date="2017-02-19T13:18:00Z">
+        <w:r>
+          <w:rPr>
+            <w:rStyle w:val="Literal"/>
+          </w:rPr>
+          <w:delText>’</w:delText>
+        </w:r>
+      </w:del>
+      <w:del w:id="61" w:author="Carol Nichols" w:date="2017-02-19T13:18:00Z">
+        <w:r>
+          <w:rPr>
+            <w:rStyle w:val="Literal"/>
+            <w:rFonts w:eastAsia="Microsoft YaHei"/>
+          </w:rPr>
+          <w:delText>s contents</w:delText>
+        </w:r>
+      </w:del>
+      <w:r>
+        <w:rPr>
+          <w:rFonts w:eastAsia="Microsoft YaHei"/>
+        </w:rPr>
+        <w:t>, then returns ownership of the result. In other words, it looks like it’s making a lot of copies, but isn’t: the implementation is more efficient than copying.</w:t>
       </w:r>
     </w:p>
     <w:p>
@@ -4145,7 +4291,7 @@
         </w:rPr>
         <w:t xml:space="preserve"> with the contents. This version is much easier to read, and also does not take ownership of any of its </w:t>
       </w:r>
-      <w:del w:id="46" w:author="Carol Nichols" w:date="2017-02-17T22:37:00Z">
+      <w:del w:id="62" w:author="Carol Nichols" w:date="2017-02-17T22:37:00Z">
         <w:r>
           <w:rPr>
             <w:rFonts w:eastAsia="Microsoft YaHei"/>
@@ -4153,7 +4299,7 @@
           <w:delText>arguments</w:delText>
         </w:r>
       </w:del>
-      <w:ins w:id="47" w:author="Carol Nichols" w:date="2017-02-17T22:37:00Z">
+      <w:ins w:id="63" w:author="Carol Nichols" w:date="2017-02-17T22:37:00Z">
         <w:r>
           <w:rPr>
             <w:rFonts w:eastAsia="Microsoft YaHei"/>
@@ -4173,8 +4319,8 @@
         <w:pStyle w:val="HeadB"/>
         <w:rPr/>
       </w:pPr>
-      <w:bookmarkStart w:id="15" w:name="indexing-into-strings"/>
-      <w:bookmarkEnd w:id="15"/>
+      <w:bookmarkStart w:id="13" w:name="indexing-into-strings"/>
+      <w:bookmarkEnd w:id="13"/>
       <w:r>
         <w:rPr/>
         <w:t>Indexing into Strings</w:t>
@@ -4335,8 +4481,8 @@
           <w:szCs w:val="24"/>
         </w:rPr>
       </w:pPr>
-      <w:bookmarkStart w:id="16" w:name="internal-representation"/>
-      <w:bookmarkEnd w:id="16"/>
+      <w:bookmarkStart w:id="14" w:name="internal-representation"/>
+      <w:bookmarkEnd w:id="14"/>
       <w:r>
         <w:rPr>
           <w:rFonts w:eastAsia="Microsoft YaHei"/>
@@ -4391,7 +4537,7 @@
         <w:rPr/>
         <w:t xml:space="preserve">let len = </w:t>
       </w:r>
-      <w:ins w:id="48" w:author="Carol Nichols" w:date="2017-02-17T22:37:00Z">
+      <w:ins w:id="64" w:author="Carol Nichols" w:date="2017-02-17T22:37:00Z">
         <w:r>
           <w:rPr/>
           <w:t>String::from(</w:t>
@@ -4401,7 +4547,7 @@
         <w:rPr/>
         <w:t>"Hola"</w:t>
       </w:r>
-      <w:ins w:id="49" w:author="Carol Nichols" w:date="2017-02-17T22:37:00Z">
+      <w:ins w:id="65" w:author="Carol Nichols" w:date="2017-02-17T22:37:00Z">
         <w:r>
           <w:rPr/>
           <w:t>)</w:t>
@@ -4459,7 +4605,7 @@
         <w:rPr/>
         <w:t xml:space="preserve">let len = </w:t>
       </w:r>
-      <w:ins w:id="50" w:author="Carol Nichols" w:date="2017-02-17T22:37:00Z">
+      <w:ins w:id="66" w:author="Carol Nichols" w:date="2017-02-17T22:37:00Z">
         <w:r>
           <w:rPr/>
           <w:t>String::from(</w:t>
@@ -4479,7 +4625,7 @@
         <w:rPr/>
         <w:t>"</w:t>
       </w:r>
-      <w:ins w:id="51" w:author="Carol Nichols" w:date="2017-02-17T22:37:00Z">
+      <w:ins w:id="67" w:author="Carol Nichols" w:date="2017-02-17T22:37:00Z">
         <w:r>
           <w:rPr/>
           <w:t>)</w:t>
@@ -4501,7 +4647,7 @@
         </w:rPr>
         <w:t xml:space="preserve">A person asked how long the string is might say 12. However, Rust’s answer is 24. This is the number of bytes that it takes to encode “Здравствуйте” in UTF-8, since each </w:t>
       </w:r>
-      <w:del w:id="52" w:author="Carol Nichols" w:date="2017-02-17T15:54:00Z">
+      <w:del w:id="68" w:author="Carol Nichols" w:date="2017-02-17T15:54:00Z">
         <w:r>
           <w:rPr>
             <w:rFonts w:eastAsia="Microsoft YaHei"/>
@@ -4509,7 +4655,7 @@
           <w:delText>character</w:delText>
         </w:r>
       </w:del>
-      <w:ins w:id="53" w:author="Carol Nichols" w:date="2017-02-17T15:54:00Z">
+      <w:ins w:id="69" w:author="Carol Nichols" w:date="2017-02-17T15:54:00Z">
         <w:r>
           <w:rPr>
             <w:rFonts w:eastAsia="Microsoft YaHei"/>
@@ -4523,7 +4669,7 @@
         </w:rPr>
         <w:t xml:space="preserve"> takes two bytes of storage. Therefore, an index into the string’s bytes will not always correlate to a valid </w:t>
       </w:r>
-      <w:del w:id="54" w:author="Carol Nichols" w:date="2017-02-17T15:54:00Z">
+      <w:del w:id="70" w:author="Carol Nichols" w:date="2017-02-17T15:54:00Z">
         <w:r>
           <w:rPr>
             <w:rFonts w:eastAsia="Microsoft YaHei"/>
@@ -4531,7 +4677,7 @@
           <w:delText>character</w:delText>
         </w:r>
       </w:del>
-      <w:ins w:id="55" w:author="Carol Nichols" w:date="2017-02-17T15:54:00Z">
+      <w:ins w:id="71" w:author="Carol Nichols" w:date="2017-02-17T15:54:00Z">
         <w:r>
           <w:rPr>
             <w:rFonts w:eastAsia="Microsoft YaHei"/>
@@ -4714,7 +4860,7 @@
         </w:rPr>
         <w:t xml:space="preserve"> is likely not what a person would want if they asked for the first letter of this string, but that’s the only data that Rust has at byte index 0. Returning the byte value is probably not what people want, even with only </w:t>
       </w:r>
-      <w:del w:id="56" w:author="Carol Nichols" w:date="2017-02-17T22:37:00Z">
+      <w:del w:id="72" w:author="Carol Nichols" w:date="2017-02-17T22:37:00Z">
         <w:r>
           <w:rPr>
             <w:rFonts w:eastAsia="Microsoft YaHei"/>
@@ -4722,7 +4868,7 @@
           <w:delText>l</w:delText>
         </w:r>
       </w:del>
-      <w:ins w:id="57" w:author="Carol Nichols" w:date="2017-02-17T22:37:00Z">
+      <w:ins w:id="73" w:author="Carol Nichols" w:date="2017-02-17T22:37:00Z">
         <w:r>
           <w:rPr>
             <w:rFonts w:eastAsia="Microsoft YaHei"/>
@@ -4782,8 +4928,8 @@
           <w:szCs w:val="24"/>
         </w:rPr>
       </w:pPr>
-      <w:bookmarkStart w:id="17" w:name="bytes-and-scalar-values-and-grapheme-clu"/>
-      <w:bookmarkEnd w:id="17"/>
+      <w:bookmarkStart w:id="15" w:name="bytes-and-scalar-values-and-grapheme-clu"/>
+      <w:bookmarkEnd w:id="15"/>
       <w:r>
         <w:rPr>
           <w:rFonts w:eastAsia="Microsoft YaHei"/>
@@ -4802,7 +4948,7 @@
         </w:rPr>
         <w:t xml:space="preserve">This leads to another point about UTF-8: there are really three relevant ways to look at strings, from Rust’s perspective: as bytes, scalar values, and grapheme clusters (the closest thing to what people would call </w:t>
       </w:r>
-      <w:del w:id="58" w:author="Carol Nichols" w:date="2017-02-17T15:26:00Z">
+      <w:del w:id="74" w:author="Carol Nichols" w:date="2017-02-17T15:26:00Z">
         <w:r>
           <w:rPr>
             <w:rFonts w:eastAsia="Microsoft YaHei"/>
@@ -4818,7 +4964,7 @@
         </w:rPr>
         <w:t>letters</w:t>
       </w:r>
-      <w:del w:id="60" w:author="Carol Nichols" w:date="2017-02-17T15:26:00Z">
+      <w:del w:id="76" w:author="Carol Nichols" w:date="2017-02-17T15:26:00Z">
         <w:r>
           <w:rPr>
             <w:rStyle w:val="EmphasisItalic"/>
@@ -5131,104 +5277,131 @@
           <w:rFonts w:eastAsia="Microsoft YaHei"/>
         </w:rPr>
       </w:pPr>
-      <w:r>
-        <w:rPr>
-          <w:rFonts w:eastAsia="Microsoft YaHei"/>
-        </w:rPr>
-        <w:t xml:space="preserve">All of these problems mean that Rust does not implement </w:t>
-      </w:r>
-      <w:r>
-        <w:rPr>
-          <w:rStyle w:val="Literal"/>
-        </w:rPr>
-        <w:t>[]</w:t>
-      </w:r>
-      <w:r>
-        <w:rPr>
-          <w:rFonts w:eastAsia="Microsoft YaHei"/>
-        </w:rPr>
-        <w:t xml:space="preserve"> for </w:t>
-      </w:r>
-      <w:r>
-        <w:rPr>
-          <w:rStyle w:val="Literal"/>
-        </w:rPr>
-        <w:t>String</w:t>
-      </w:r>
-      <w:r>
-        <w:rPr>
-          <w:rFonts w:eastAsia="Microsoft YaHei"/>
-        </w:rPr>
-        <w:t>, so we cannot directly do this.</w:t>
-      </w:r>
-    </w:p>
-    <w:p>
-      <w:pPr>
-        <w:pStyle w:val="HeadB"/>
-        <w:rPr/>
-      </w:pPr>
-      <w:bookmarkStart w:id="18" w:name="slicing-strings"/>
-      <w:bookmarkEnd w:id="18"/>
-      <w:r>
-        <w:rPr/>
-        <w:t>Slicing Strings</w:t>
-      </w:r>
-    </w:p>
-    <w:p>
-      <w:pPr>
-        <w:pStyle w:val="BodyFirst"/>
-        <w:rPr>
-          <w:rFonts w:eastAsia="Microsoft YaHei"/>
-        </w:rPr>
-      </w:pPr>
-      <w:r>
-        <w:rPr>
-          <w:rFonts w:eastAsia="Microsoft YaHei"/>
-        </w:rPr>
-        <w:t xml:space="preserve">However, indexing the </w:t>
-      </w:r>
-      <w:r>
-        <w:rPr>
-          <w:rStyle w:val="EmphasisItalic"/>
-          <w:rFonts w:eastAsia="Microsoft YaHei"/>
-        </w:rPr>
-        <w:t>bytes</w:t>
-      </w:r>
-      <w:r>
-        <w:rPr>
-          <w:rFonts w:eastAsia="Microsoft YaHei"/>
-        </w:rPr>
-        <w:t xml:space="preserve"> of a string is very useful, and </w:t>
-      </w:r>
-      <w:commentRangeStart w:id="2"/>
-      <w:r>
-        <w:rPr>
-          <w:rFonts w:eastAsia="Microsoft YaHei"/>
-        </w:rPr>
-        <w:t>is not expected to be fast</w:t>
-      </w:r>
-      <w:r>
-        <w:rPr>
-          <w:rFonts w:eastAsia="Microsoft YaHei"/>
-        </w:rPr>
-      </w:r>
-      <w:ins w:id="61" w:author="Carol Nichols" w:date="2017-02-17T22:53:00Z">
-        <w:commentRangeEnd w:id="2"/>
-        <w:r>
-          <w:commentReference w:id="2"/>
-        </w:r>
+      <w:del w:id="77" w:author="Carol Nichols" w:date="2017-02-19T13:13:00Z">
         <w:r>
           <w:rPr>
             <w:rFonts w:eastAsia="Microsoft YaHei"/>
           </w:rPr>
-          <w:commentReference w:id="3"/>
+          <w:delText xml:space="preserve">All of these problems mean that Rust does not implement </w:delText>
+        </w:r>
+      </w:del>
+      <w:del w:id="78" w:author="Carol Nichols" w:date="2017-02-19T13:13:00Z">
+        <w:r>
+          <w:rPr>
+            <w:rStyle w:val="Literal"/>
+          </w:rPr>
+          <w:delText>[]</w:delText>
+        </w:r>
+      </w:del>
+      <w:del w:id="79" w:author="Carol Nichols" w:date="2017-02-19T13:13:00Z">
+        <w:r>
+          <w:rPr>
+            <w:rFonts w:eastAsia="Microsoft YaHei"/>
+          </w:rPr>
+          <w:delText xml:space="preserve"> for </w:delText>
+        </w:r>
+      </w:del>
+      <w:del w:id="80" w:author="Carol Nichols" w:date="2017-02-19T13:13:00Z">
+        <w:r>
+          <w:rPr>
+            <w:rStyle w:val="Literal"/>
+          </w:rPr>
+          <w:delText>String</w:delText>
+        </w:r>
+      </w:del>
+      <w:del w:id="81" w:author="Carol Nichols" w:date="2017-02-19T13:13:00Z">
+        <w:r>
+          <w:rPr>
+            <w:rFonts w:eastAsia="Microsoft YaHei"/>
+          </w:rPr>
+          <w:delText>, so we cannot directly do this.</w:delText>
+        </w:r>
+      </w:del>
+    </w:p>
+    <w:p>
+      <w:pPr>
+        <w:pStyle w:val="HeadB"/>
+        <w:rPr/>
+      </w:pPr>
+      <w:bookmarkStart w:id="16" w:name="slicing-strings"/>
+      <w:bookmarkEnd w:id="16"/>
+      <w:r>
+        <w:rPr/>
+        <w:t>Slicing Strings</w:t>
+      </w:r>
+    </w:p>
+    <w:p>
+      <w:pPr>
+        <w:pStyle w:val="Body"/>
+        <w:ind w:hanging="0"/>
+        <w:rPr/>
+      </w:pPr>
+      <w:ins w:id="82" w:author="Carol Nichols" w:date="2017-02-19T13:13:00Z">
+        <w:r>
+          <w:rPr>
+            <w:rFonts w:eastAsia="Microsoft YaHei"/>
+          </w:rPr>
+          <w:t>Because i</w:t>
         </w:r>
       </w:ins>
-      <w:r>
-        <w:rPr>
-          <w:rFonts w:eastAsia="Microsoft YaHei"/>
-        </w:rPr>
-        <w:t xml:space="preserve">. While we can’t use </w:t>
+      <w:ins w:id="83" w:author="Carol Nichols" w:date="2017-02-19T13:12:00Z">
+        <w:r>
+          <w:rPr>
+            <w:rFonts w:eastAsia="Microsoft YaHei"/>
+          </w:rPr>
+          <w:t>t's not clear what the return type of string indexing should be, and it is often a bad idea to index into a string, Rust dissuades you from doing so by asking you to be more specific if you really need it. The way you can me more specific than indexing using</w:t>
+        </w:r>
+      </w:ins>
+      <w:del w:id="84" w:author="Carol Nichols" w:date="2017-02-19T13:14:00Z">
+        <w:r>
+          <w:rPr>
+            <w:rFonts w:eastAsia="Microsoft YaHei"/>
+          </w:rPr>
+          <w:delText xml:space="preserve">However, indexing the </w:delText>
+        </w:r>
+      </w:del>
+      <w:del w:id="85" w:author="Carol Nichols" w:date="2017-02-19T13:14:00Z">
+        <w:r>
+          <w:rPr>
+            <w:rStyle w:val="EmphasisItalic"/>
+            <w:rFonts w:eastAsia="Microsoft YaHei"/>
+          </w:rPr>
+          <w:delText>bytes</w:delText>
+        </w:r>
+      </w:del>
+      <w:del w:id="86" w:author="Carol Nichols" w:date="2017-02-19T13:14:00Z">
+        <w:r>
+          <w:rPr>
+            <w:rFonts w:eastAsia="Microsoft YaHei"/>
+          </w:rPr>
+          <w:delText xml:space="preserve"> of a string is very useful, and is not expected to be fast</w:delText>
+        </w:r>
+      </w:del>
+      <w:r>
+        <w:rPr>
+          <w:rFonts w:eastAsia="Microsoft YaHei"/>
+        </w:rPr>
+        <w:commentReference w:id="4"/>
+      </w:r>
+      <w:r>
+        <w:rPr>
+          <w:rFonts w:eastAsia="Microsoft YaHei"/>
+        </w:rPr>
+        <w:commentReference w:id="5"/>
+      </w:r>
+      <w:del w:id="87" w:author="Carol Nichols" w:date="2017-02-19T13:14:00Z">
+        <w:r>
+          <w:rPr>
+            <w:rFonts w:eastAsia="Microsoft YaHei"/>
+          </w:rPr>
+          <w:delText>. While we can’t use</w:delText>
+        </w:r>
+      </w:del>
+      <w:r>
+        <w:rPr>
+          <w:rFonts w:eastAsia="Microsoft YaHei"/>
+        </w:rPr>
+        <w:t xml:space="preserve"> </w:t>
       </w:r>
       <w:r>
         <w:rPr>
@@ -5240,20 +5413,54 @@
         <w:rPr>
           <w:rFonts w:eastAsia="Microsoft YaHei"/>
         </w:rPr>
-        <w:t xml:space="preserve"> with a single number, we </w:t>
-      </w:r>
-      <w:r>
-        <w:rPr>
-          <w:rStyle w:val="EmphasisItalic"/>
-          <w:rFonts w:eastAsia="Microsoft YaHei"/>
-        </w:rPr>
-        <w:t>can</w:t>
-      </w:r>
-      <w:r>
-        <w:rPr>
-          <w:rFonts w:eastAsia="Microsoft YaHei"/>
-        </w:rPr>
-        <w:t xml:space="preserve"> use </w:t>
+        <w:t xml:space="preserve"> with a single number</w:t>
+      </w:r>
+      <w:del w:id="88" w:author="Carol Nichols" w:date="2017-02-19T13:14:00Z">
+        <w:r>
+          <w:rPr>
+            <w:rFonts w:eastAsia="Microsoft YaHei"/>
+          </w:rPr>
+          <w:delText>,</w:delText>
+        </w:r>
+      </w:del>
+      <w:ins w:id="89" w:author="Carol Nichols" w:date="2017-02-19T13:14:00Z">
+        <w:r>
+          <w:rPr>
+            <w:rFonts w:eastAsia="Microsoft YaHei"/>
+          </w:rPr>
+          <w:t xml:space="preserve"> is using</w:t>
+        </w:r>
+      </w:ins>
+      <w:del w:id="90" w:author="Carol Nichols" w:date="2017-02-19T13:14:00Z">
+        <w:r>
+          <w:rPr>
+            <w:rFonts w:eastAsia="Microsoft YaHei"/>
+          </w:rPr>
+          <w:delText xml:space="preserve"> we </w:delText>
+        </w:r>
+      </w:del>
+      <w:del w:id="91" w:author="Carol Nichols" w:date="2017-02-19T13:14:00Z">
+        <w:r>
+          <w:rPr>
+            <w:rStyle w:val="EmphasisItalic"/>
+            <w:rFonts w:eastAsia="Microsoft YaHei"/>
+          </w:rPr>
+          <w:delText>can</w:delText>
+        </w:r>
+      </w:del>
+      <w:del w:id="92" w:author="Carol Nichols" w:date="2017-02-19T13:14:00Z">
+        <w:r>
+          <w:rPr>
+            <w:rFonts w:eastAsia="Microsoft YaHei"/>
+          </w:rPr>
+          <w:delText xml:space="preserve"> use</w:delText>
+        </w:r>
+      </w:del>
+      <w:r>
+        <w:rPr>
+          <w:rFonts w:eastAsia="Microsoft YaHei"/>
+        </w:rPr>
+        <w:t xml:space="preserve"> </w:t>
       </w:r>
       <w:r>
         <w:rPr>
@@ -5432,8 +5639,8 @@
         <w:pStyle w:val="HeadB"/>
         <w:rPr/>
       </w:pPr>
-      <w:bookmarkStart w:id="19" w:name="methods-for-iterating-over-strings"/>
-      <w:bookmarkEnd w:id="19"/>
+      <w:bookmarkStart w:id="17" w:name="methods-for-iterating-over-strings"/>
+      <w:bookmarkEnd w:id="17"/>
       <w:r>
         <w:rPr/>
         <w:t>Methods for Iterating Over Strings</w:t>
@@ -5464,7 +5671,7 @@
         </w:rPr>
         <w:t xml:space="preserve">If we need to perform operations on individual </w:t>
       </w:r>
-      <w:del w:id="62" w:author="Carol Nichols" w:date="2017-02-17T15:46:00Z">
+      <w:del w:id="93" w:author="Carol Nichols" w:date="2017-02-17T15:46:00Z">
         <w:r>
           <w:rPr>
             <w:rFonts w:eastAsia="Microsoft YaHei"/>
@@ -5476,9 +5683,9 @@
         <w:rPr>
           <w:rFonts w:eastAsia="Microsoft YaHei"/>
         </w:rPr>
-        <w:commentReference w:id="4"/>
-      </w:r>
-      <w:ins w:id="63" w:author="Carol Nichols" w:date="2017-02-17T15:46:00Z">
+        <w:commentReference w:id="6"/>
+      </w:r>
+      <w:ins w:id="94" w:author="Carol Nichols" w:date="2017-02-17T15:46:00Z">
         <w:r>
           <w:rPr>
             <w:rFonts w:eastAsia="Microsoft YaHei"/>
@@ -5490,7 +5697,7 @@
         <w:rPr>
           <w:rFonts w:eastAsia="Microsoft YaHei"/>
         </w:rPr>
-        <w:commentReference w:id="5"/>
+        <w:commentReference w:id="7"/>
       </w:r>
       <w:r>
         <w:rPr>
@@ -5840,7 +6047,7 @@
         </w:rPr>
         <w:t xml:space="preserve">But make sure to remember that valid </w:t>
       </w:r>
-      <w:del w:id="64" w:author="Carol Nichols" w:date="2017-02-17T15:46:00Z">
+      <w:del w:id="95" w:author="Carol Nichols" w:date="2017-02-17T15:46:00Z">
         <w:r>
           <w:rPr>
             <w:rFonts w:eastAsia="Microsoft YaHei"/>
@@ -5848,7 +6055,7 @@
           <w:delText xml:space="preserve">UTF-8 characters </w:delText>
         </w:r>
       </w:del>
-      <w:ins w:id="65" w:author="Carol Nichols" w:date="2017-02-17T15:46:00Z">
+      <w:ins w:id="96" w:author="Carol Nichols" w:date="2017-02-17T15:46:00Z">
         <w:r>
           <w:rPr>
             <w:rFonts w:eastAsia="Microsoft YaHei"/>
@@ -5866,9 +6073,7 @@
     <w:p>
       <w:pPr>
         <w:pStyle w:val="Body"/>
-        <w:rPr>
-          <w:rFonts w:eastAsia="Microsoft YaHei"/>
-        </w:rPr>
+        <w:rPr/>
       </w:pPr>
       <w:r>
         <w:rPr>
@@ -5876,6 +6081,87 @@
         </w:rPr>
         <w:t xml:space="preserve">Getting grapheme clusters from </w:t>
       </w:r>
+      <w:del w:id="97" w:author="Carol Nichols" w:date="2017-02-19T12:32:00Z">
+        <w:r>
+          <w:rPr>
+            <w:rFonts w:eastAsia="Microsoft YaHei"/>
+          </w:rPr>
+          <w:delText>S</w:delText>
+        </w:r>
+      </w:del>
+      <w:ins w:id="98" w:author="Carol Nichols" w:date="2017-02-19T12:32:00Z">
+        <w:r>
+          <w:rPr/>
+          <w:t>s</w:t>
+        </w:r>
+      </w:ins>
+      <w:r>
+        <w:rPr>
+          <w:rPrChange w:id="0" w:author="Carol Nichols" w:date="2017-02-19T12:32:00Z"/>
+        </w:rPr>
+        <w:t>tring</w:t>
+      </w:r>
+      <w:r>
+        <w:rPr>
+          <w:rFonts w:eastAsia="Microsoft YaHei"/>
+          <w:rPrChange w:id="0" w:author="Carol Nichols" w:date="2017-02-19T12:32:00Z"/>
+        </w:rPr>
+        <w:t>s</w:t>
+      </w:r>
+      <w:r>
+        <w:rPr>
+          <w:rFonts w:eastAsia="Microsoft YaHei"/>
+        </w:rPr>
+        <w:t xml:space="preserve"> is complex, so this functionality is not provided by the standard library. </w:t>
+      </w:r>
+      <w:commentRangeStart w:id="8"/>
+      <w:r>
+        <w:rPr>
+          <w:rFonts w:eastAsia="Microsoft YaHei"/>
+        </w:rPr>
+        <w:t>There are crates available on crates.io if this is the functionality you need.</w:t>
+      </w:r>
+      <w:r>
+        <w:rPr>
+          <w:rFonts w:eastAsia="Microsoft YaHei"/>
+        </w:rPr>
+      </w:r>
+      <w:commentRangeEnd w:id="8"/>
+      <w:r>
+        <w:commentReference w:id="8"/>
+      </w:r>
+      <w:r>
+        <w:rPr>
+          <w:rFonts w:eastAsia="Microsoft YaHei"/>
+        </w:rPr>
+        <w:commentReference w:id="9"/>
+      </w:r>
+    </w:p>
+    <w:p>
+      <w:pPr>
+        <w:pStyle w:val="HeadB"/>
+        <w:rPr/>
+      </w:pPr>
+      <w:bookmarkStart w:id="18" w:name="strings-are-not-so-simple"/>
+      <w:bookmarkEnd w:id="18"/>
+      <w:r>
+        <w:rPr/>
+        <w:t>Strings are Not so Simple</w:t>
+      </w:r>
+    </w:p>
+    <w:p>
+      <w:pPr>
+        <w:pStyle w:val="BodyFirst"/>
+        <w:rPr>
+          <w:rFonts w:eastAsia="Microsoft YaHei"/>
+        </w:rPr>
+      </w:pPr>
+      <w:r>
+        <w:rPr>
+          <w:rFonts w:eastAsia="Microsoft YaHei"/>
+        </w:rPr>
+        <w:t xml:space="preserve">To summarize, strings are complicated. Different programming languages make different choices about how to present this complexity to the programmer. Rust has chosen to make the correct handling of </w:t>
+      </w:r>
       <w:r>
         <w:rPr>
           <w:rStyle w:val="Literal"/>
@@ -5886,60 +6172,6 @@
         <w:rPr>
           <w:rFonts w:eastAsia="Microsoft YaHei"/>
         </w:rPr>
-        <w:t xml:space="preserve">s is complex, so this functionality is not provided by the standard library. </w:t>
-      </w:r>
-      <w:commentRangeStart w:id="6"/>
-      <w:r>
-        <w:rPr>
-          <w:rFonts w:eastAsia="Microsoft YaHei"/>
-        </w:rPr>
-        <w:t>There are crates available on crates.io if this is the functionality you need.</w:t>
-      </w:r>
-      <w:commentRangeEnd w:id="6"/>
-      <w:r>
-        <w:commentReference w:id="6"/>
-      </w:r>
-      <w:r>
-        <w:rPr>
-          <w:rFonts w:eastAsia="Microsoft YaHei"/>
-        </w:rPr>
-      </w:r>
-    </w:p>
-    <w:p>
-      <w:pPr>
-        <w:pStyle w:val="HeadB"/>
-        <w:rPr/>
-      </w:pPr>
-      <w:bookmarkStart w:id="20" w:name="strings-are-not-so-simple"/>
-      <w:bookmarkEnd w:id="20"/>
-      <w:r>
-        <w:rPr/>
-        <w:t>Strings are Not so Simple</w:t>
-      </w:r>
-    </w:p>
-    <w:p>
-      <w:pPr>
-        <w:pStyle w:val="BodyFirst"/>
-        <w:rPr>
-          <w:rFonts w:eastAsia="Microsoft YaHei"/>
-        </w:rPr>
-      </w:pPr>
-      <w:r>
-        <w:rPr>
-          <w:rFonts w:eastAsia="Microsoft YaHei"/>
-        </w:rPr>
-        <w:t xml:space="preserve">To summarize, strings are complicated. Different programming languages make different choices about how to present this complexity to the programmer. Rust has chosen to make the correct handling of </w:t>
-      </w:r>
-      <w:r>
-        <w:rPr>
-          <w:rStyle w:val="Literal"/>
-        </w:rPr>
-        <w:t>String</w:t>
-      </w:r>
-      <w:r>
-        <w:rPr>
-          <w:rFonts w:eastAsia="Microsoft YaHei"/>
-        </w:rPr>
         <w:t xml:space="preserve"> data the default behavior for all Rust programs, which does mean programmers have to put more thought into handling UTF-8 data upfront. This tradeoff exposes more of the complexity of strings than other programming languages do, but this will prevent you from having to handle errors involving non-ASCII characters later in your development lifecycle.</w:t>
       </w:r>
     </w:p>
@@ -5954,7 +6186,7 @@
         </w:rPr>
         <w:t xml:space="preserve">Let’s switch to something a bit less complex: </w:t>
       </w:r>
-      <w:del w:id="66" w:author="Carol Nichols" w:date="2017-02-17T22:38:00Z">
+      <w:del w:id="101" w:author="Carol Nichols" w:date="2017-02-17T22:38:00Z">
         <w:r>
           <w:rPr>
             <w:rFonts w:eastAsia="Microsoft YaHei"/>
@@ -5962,7 +6194,7 @@
           <w:delText>H</w:delText>
         </w:r>
       </w:del>
-      <w:ins w:id="67" w:author="Carol Nichols" w:date="2017-02-17T22:38:00Z">
+      <w:ins w:id="102" w:author="Carol Nichols" w:date="2017-02-17T22:38:00Z">
         <w:r>
           <w:rPr>
             <w:rFonts w:eastAsia="Microsoft YaHei"/>
@@ -5976,7 +6208,7 @@
         </w:rPr>
         <w:t xml:space="preserve">ash </w:t>
       </w:r>
-      <w:del w:id="68" w:author="Carol Nichols" w:date="2017-02-17T22:38:00Z">
+      <w:del w:id="103" w:author="Carol Nichols" w:date="2017-02-17T22:38:00Z">
         <w:r>
           <w:rPr>
             <w:rFonts w:eastAsia="Microsoft YaHei"/>
@@ -5984,7 +6216,7 @@
           <w:delText>M</w:delText>
         </w:r>
       </w:del>
-      <w:ins w:id="69" w:author="Carol Nichols" w:date="2017-02-17T22:38:00Z">
+      <w:ins w:id="104" w:author="Carol Nichols" w:date="2017-02-17T22:38:00Z">
         <w:r>
           <w:rPr>
             <w:rFonts w:eastAsia="Microsoft YaHei"/>
@@ -6008,8 +6240,8 @@
           <w:szCs w:val="36"/>
         </w:rPr>
       </w:pPr>
-      <w:bookmarkStart w:id="21" w:name="hash-maps"/>
-      <w:bookmarkEnd w:id="21"/>
+      <w:bookmarkStart w:id="19" w:name="hash-maps"/>
+      <w:bookmarkEnd w:id="19"/>
       <w:r>
         <w:rPr>
           <w:rFonts w:eastAsia="Microsoft YaHei"/>
@@ -6020,15 +6252,35 @@
     <w:p>
       <w:pPr>
         <w:pStyle w:val="BodyFirst"/>
-        <w:rPr>
-          <w:rFonts w:eastAsia="Microsoft YaHei"/>
-        </w:rPr>
-      </w:pPr>
-      <w:r>
-        <w:rPr>
-          <w:rFonts w:eastAsia="Microsoft YaHei"/>
-        </w:rPr>
-        <w:t xml:space="preserve">The last of our fundamental collections is the </w:t>
+        <w:rPr/>
+      </w:pPr>
+      <w:r>
+        <w:rPr>
+          <w:rFonts w:eastAsia="Microsoft YaHei"/>
+        </w:rPr>
+        <w:t xml:space="preserve">The last of our </w:t>
+      </w:r>
+      <w:del w:id="105" w:author="Carol Nichols" w:date="2017-02-19T12:40:00Z">
+        <w:r>
+          <w:rPr>
+            <w:rFonts w:eastAsia="Microsoft YaHei"/>
+          </w:rPr>
+          <w:delText>fundamental</w:delText>
+        </w:r>
+      </w:del>
+      <w:ins w:id="106" w:author="Carol Nichols" w:date="2017-02-19T12:40:00Z">
+        <w:r>
+          <w:rPr>
+            <w:rFonts w:eastAsia="Microsoft YaHei"/>
+          </w:rPr>
+          <w:t>common</w:t>
+        </w:r>
+      </w:ins>
+      <w:r>
+        <w:rPr>
+          <w:rFonts w:eastAsia="Microsoft YaHei"/>
+        </w:rPr>
+        <w:t xml:space="preserve"> collections is the </w:t>
       </w:r>
       <w:r>
         <w:rPr>
@@ -6138,8 +6390,8 @@
         <w:pStyle w:val="HeadB"/>
         <w:rPr/>
       </w:pPr>
-      <w:bookmarkStart w:id="22" w:name="creating-a-new-hash-map"/>
-      <w:bookmarkEnd w:id="22"/>
+      <w:bookmarkStart w:id="20" w:name="creating-a-new-hash-map"/>
+      <w:bookmarkEnd w:id="20"/>
       <w:r>
         <w:rPr/>
         <w:t>Creating a New Hash Map</w:t>
@@ -6288,7 +6540,29 @@
         <w:rPr>
           <w:rFonts w:eastAsia="Microsoft YaHei"/>
         </w:rPr>
-        <w:t xml:space="preserve"> from the collections portion of the standard library. Of our three fundamental collections, this one is the least often used, so it’s not included in the features imported automatically in the prelude. Hash maps also have less support from the standard library; there’s no built-in macro to construct them, for example.</w:t>
+        <w:t xml:space="preserve"> from the collections portion of the standard library. Of our three </w:t>
+      </w:r>
+      <w:del w:id="107" w:author="Carol Nichols" w:date="2017-02-19T12:41:00Z">
+        <w:r>
+          <w:rPr>
+            <w:rFonts w:eastAsia="Microsoft YaHei"/>
+          </w:rPr>
+          <w:delText>fundamental</w:delText>
+        </w:r>
+      </w:del>
+      <w:ins w:id="108" w:author="Carol Nichols" w:date="2017-02-19T12:41:00Z">
+        <w:r>
+          <w:rPr>
+            <w:rFonts w:eastAsia="Microsoft YaHei"/>
+          </w:rPr>
+          <w:t>common</w:t>
+        </w:r>
+      </w:ins>
+      <w:r>
+        <w:rPr>
+          <w:rFonts w:eastAsia="Microsoft YaHei"/>
+        </w:rPr>
+        <w:t xml:space="preserve"> collections, this one is the least often used, so it’s not included in the features imported automatically in the prelude. Hash maps also have less support from the standard library; there’s no built-in macro to construct them, for example.</w:t>
       </w:r>
     </w:p>
     <w:p>
@@ -6314,14 +6588,14 @@
         </w:rPr>
         <w:t xml:space="preserve"> </w:t>
       </w:r>
-      <w:commentRangeStart w:id="7"/>
+      <w:commentRangeStart w:id="10"/>
       <w:r>
         <w:rPr>
           <w:rFonts w:eastAsia="Microsoft YaHei"/>
         </w:rPr>
         <w:t xml:space="preserve">has keys of type </w:t>
       </w:r>
-      <w:del w:id="70" w:author="Carol Nichols" w:date="2017-02-17T22:38:00Z">
+      <w:del w:id="109" w:author="Carol Nichols" w:date="2017-02-17T22:38:00Z">
         <w:r>
           <w:rPr>
             <w:rStyle w:val="Literal"/>
@@ -6330,7 +6604,7 @@
           <w:delText>i32</w:delText>
         </w:r>
       </w:del>
-      <w:ins w:id="71" w:author="Carol Nichols" w:date="2017-02-17T22:38:00Z">
+      <w:ins w:id="110" w:author="Carol Nichols" w:date="2017-02-17T22:38:00Z">
         <w:r>
           <w:rPr>
             <w:rStyle w:val="Literal"/>
@@ -6345,7 +6619,7 @@
         </w:rPr>
         <w:t xml:space="preserve"> and values of type </w:t>
       </w:r>
-      <w:del w:id="72" w:author="Carol Nichols" w:date="2017-02-17T22:38:00Z">
+      <w:del w:id="111" w:author="Carol Nichols" w:date="2017-02-17T22:38:00Z">
         <w:r>
           <w:rPr>
             <w:rStyle w:val="Literal"/>
@@ -6354,7 +6628,7 @@
           <w:delText>&amp;str</w:delText>
         </w:r>
       </w:del>
-      <w:ins w:id="73" w:author="Carol Nichols" w:date="2017-02-17T22:38:00Z">
+      <w:ins w:id="112" w:author="Carol Nichols" w:date="2017-02-17T22:38:00Z">
         <w:r>
           <w:rPr>
             <w:rStyle w:val="Literal"/>
@@ -6366,17 +6640,19 @@
       <w:r>
         <w:rPr>
           <w:rStyle w:val="Literal"/>
-        </w:rPr>
-      </w:r>
-      <w:commentRangeEnd w:id="7"/>
-      <w:r>
-        <w:commentReference w:id="7"/>
-      </w:r>
-      <w:r>
-        <w:rPr>
-          <w:rStyle w:val="Literal"/>
-        </w:rPr>
-        <w:commentReference w:id="8"/>
+          <w:rFonts w:eastAsia="Microsoft YaHei"/>
+        </w:rPr>
+      </w:r>
+      <w:commentRangeEnd w:id="10"/>
+      <w:r>
+        <w:commentReference w:id="10"/>
+      </w:r>
+      <w:r>
+        <w:rPr>
+          <w:rStyle w:val="Literal"/>
+          <w:rFonts w:eastAsia="Microsoft YaHei"/>
+        </w:rPr>
+        <w:commentReference w:id="11"/>
       </w:r>
       <w:r>
         <w:rPr>
@@ -6384,7 +6660,7 @@
         </w:rPr>
         <w:t>. Like vectors, hash maps are homogen</w:t>
       </w:r>
-      <w:ins w:id="74" w:author="Carol Nichols" w:date="2017-02-17T22:38:00Z">
+      <w:ins w:id="113" w:author="Carol Nichols" w:date="2017-02-17T22:38:00Z">
         <w:r>
           <w:rPr>
             <w:rFonts w:eastAsia="Microsoft YaHei"/>
@@ -6542,7 +6818,7 @@
         <w:rPr/>
         <w:t xml:space="preserve">let scores: HashMap&lt;_, _&gt; = </w:t>
       </w:r>
-      <w:commentRangeStart w:id="9"/>
+      <w:commentRangeStart w:id="12"/>
       <w:r>
         <w:rPr/>
         <w:t>teams.iter().zip(initial_scores.iter()).</w:t>
@@ -6550,9 +6826,13 @@
       <w:r>
         <w:rPr/>
       </w:r>
-      <w:commentRangeEnd w:id="9"/>
-      <w:r>
-        <w:commentReference w:id="9"/>
+      <w:commentRangeEnd w:id="12"/>
+      <w:r>
+        <w:commentReference w:id="12"/>
+      </w:r>
+      <w:r>
+        <w:rPr/>
+        <w:commentReference w:id="13"/>
       </w:r>
       <w:r>
         <w:rPr/>
@@ -6602,25 +6882,25 @@
         <w:pStyle w:val="HeadB"/>
         <w:rPr/>
       </w:pPr>
-      <w:bookmarkStart w:id="23" w:name="hashmaps-and-ownership"/>
-      <w:bookmarkEnd w:id="23"/>
+      <w:bookmarkStart w:id="21" w:name="hashmaps-and-ownership"/>
+      <w:bookmarkEnd w:id="21"/>
       <w:r>
         <w:rPr/>
         <w:t>Hash</w:t>
       </w:r>
-      <w:ins w:id="75" w:author="Carol Nichols" w:date="2017-02-17T22:39:00Z">
+      <w:ins w:id="114" w:author="Carol Nichols" w:date="2017-02-17T22:39:00Z">
         <w:r>
           <w:rPr/>
           <w:t xml:space="preserve"> </w:t>
         </w:r>
       </w:ins>
-      <w:del w:id="76" w:author="Carol Nichols" w:date="2017-02-17T22:39:00Z">
+      <w:del w:id="115" w:author="Carol Nichols" w:date="2017-02-17T22:39:00Z">
         <w:r>
           <w:rPr/>
           <w:delText>m</w:delText>
         </w:r>
       </w:del>
-      <w:ins w:id="77" w:author="Carol Nichols" w:date="2017-02-17T22:39:00Z">
+      <w:ins w:id="116" w:author="Carol Nichols" w:date="2017-02-17T22:39:00Z">
         <w:r>
           <w:rPr/>
           <w:t>M</w:t>
@@ -6828,8 +7108,8 @@
         <w:pStyle w:val="HeadB"/>
         <w:rPr/>
       </w:pPr>
-      <w:bookmarkStart w:id="24" w:name="accessing-values-in-a-hash-map"/>
-      <w:bookmarkEnd w:id="24"/>
+      <w:bookmarkStart w:id="22" w:name="accessing-values-in-a-hash-map"/>
+      <w:bookmarkEnd w:id="22"/>
       <w:r>
         <w:rPr/>
         <w:t>Accessing Values in a Hash Map</w:t>
@@ -7224,8 +7504,8 @@
         <w:pStyle w:val="HeadB"/>
         <w:rPr/>
       </w:pPr>
-      <w:bookmarkStart w:id="25" w:name="updating-a-hash-map"/>
-      <w:bookmarkEnd w:id="25"/>
+      <w:bookmarkStart w:id="23" w:name="updating-a-hash-map"/>
+      <w:bookmarkEnd w:id="23"/>
       <w:r>
         <w:rPr/>
         <w:t>Updating a Hash Map</w:t>
@@ -7267,8 +7547,8 @@
           <w:szCs w:val="24"/>
         </w:rPr>
       </w:pPr>
-      <w:bookmarkStart w:id="26" w:name="overwriting-a-value"/>
-      <w:bookmarkEnd w:id="26"/>
+      <w:bookmarkStart w:id="24" w:name="overwriting-a-value"/>
+      <w:bookmarkEnd w:id="24"/>
       <w:r>
         <w:rPr>
           <w:rFonts w:eastAsia="Microsoft YaHei"/>
@@ -7289,7 +7569,7 @@
         </w:rPr>
         <w:t>If we insert a key and a value into a hash</w:t>
       </w:r>
-      <w:ins w:id="78" w:author="Carol Nichols" w:date="2017-02-17T22:39:00Z">
+      <w:ins w:id="117" w:author="Carol Nichols" w:date="2017-02-17T22:39:00Z">
         <w:r>
           <w:rPr>
             <w:rFonts w:eastAsia="Microsoft YaHei"/>
@@ -7416,7 +7696,7 @@
         </w:rPr>
         <w:t xml:space="preserve">. The original value of </w:t>
       </w:r>
-      <w:del w:id="79" w:author="Carol Nichols" w:date="2017-02-17T22:39:00Z">
+      <w:del w:id="118" w:author="Carol Nichols" w:date="2017-02-17T22:39:00Z">
         <w:r>
           <w:rPr>
             <w:rFonts w:eastAsia="Microsoft YaHei"/>
@@ -7424,7 +7704,7 @@
           <w:delText>25</w:delText>
         </w:r>
       </w:del>
-      <w:ins w:id="80" w:author="Carol Nichols" w:date="2017-02-17T22:39:00Z">
+      <w:ins w:id="119" w:author="Carol Nichols" w:date="2017-02-17T22:39:00Z">
         <w:r>
           <w:rPr>
             <w:rFonts w:eastAsia="Microsoft YaHei"/>
@@ -7448,8 +7728,8 @@
           <w:szCs w:val="24"/>
         </w:rPr>
       </w:pPr>
-      <w:bookmarkStart w:id="27" w:name="only-insert-if-the-key-has-no-value"/>
-      <w:bookmarkEnd w:id="27"/>
+      <w:bookmarkStart w:id="25" w:name="only-insert-if-the-key-has-no-value"/>
+      <w:bookmarkEnd w:id="25"/>
       <w:r>
         <w:rPr>
           <w:rFonts w:eastAsia="Microsoft YaHei"/>
@@ -7629,7 +7909,7 @@
         </w:rPr>
         <w:t xml:space="preserve"> returns the value for the</w:t>
       </w:r>
-      <w:ins w:id="81" w:author="Carol Nichols" w:date="2017-02-17T15:30:00Z">
+      <w:ins w:id="120" w:author="Carol Nichols" w:date="2017-02-17T15:30:00Z">
         <w:r>
           <w:rPr>
             <w:rFonts w:eastAsia="Microsoft YaHei"/>
@@ -7649,7 +7929,7 @@
         </w:rPr>
         <w:t>Entry</w:t>
       </w:r>
-      <w:del w:id="82" w:author="Carol Nichols" w:date="2017-02-17T15:31:00Z">
+      <w:del w:id="121" w:author="Carol Nichols" w:date="2017-02-17T15:31:00Z">
         <w:r>
           <w:rPr>
             <w:rStyle w:val="Literal"/>
@@ -7664,7 +7944,7 @@
         </w:rPr>
         <w:t xml:space="preserve"> key if it exists, and if not, inserts its argument as the new value for th</w:t>
       </w:r>
-      <w:del w:id="83" w:author="Carol Nichols" w:date="2017-02-17T15:31:00Z">
+      <w:del w:id="122" w:author="Carol Nichols" w:date="2017-02-17T15:31:00Z">
         <w:r>
           <w:rPr>
             <w:rFonts w:eastAsia="Microsoft YaHei"/>
@@ -7672,7 +7952,7 @@
           <w:delText xml:space="preserve">e </w:delText>
         </w:r>
       </w:del>
-      <w:del w:id="84" w:author="Carol Nichols" w:date="2017-02-17T15:31:00Z">
+      <w:del w:id="123" w:author="Carol Nichols" w:date="2017-02-17T15:31:00Z">
         <w:r>
           <w:rPr>
             <w:rStyle w:val="Literal"/>
@@ -7681,7 +7961,7 @@
           <w:delText>Entry</w:delText>
         </w:r>
       </w:del>
-      <w:del w:id="85" w:author="Carol Nichols" w:date="2017-02-17T15:31:00Z">
+      <w:del w:id="124" w:author="Carol Nichols" w:date="2017-02-17T15:31:00Z">
         <w:r>
           <w:rPr>
             <w:rFonts w:eastAsia="Microsoft YaHei"/>
@@ -7689,7 +7969,7 @@
           <w:delText>”</w:delText>
         </w:r>
       </w:del>
-      <w:ins w:id="86" w:author="Carol Nichols" w:date="2017-02-17T15:31:00Z">
+      <w:ins w:id="125" w:author="Carol Nichols" w:date="2017-02-17T15:31:00Z">
         <w:r>
           <w:rPr>
             <w:rFonts w:eastAsia="Microsoft YaHei"/>
@@ -7703,7 +7983,7 @@
         </w:rPr>
         <w:t xml:space="preserve">s key and returns </w:t>
       </w:r>
-      <w:del w:id="87" w:author="Carol Nichols" w:date="2017-02-17T15:31:00Z">
+      <w:del w:id="126" w:author="Carol Nichols" w:date="2017-02-17T15:31:00Z">
         <w:r>
           <w:rPr>
             <w:rFonts w:eastAsia="Microsoft YaHei"/>
@@ -7711,7 +7991,7 @@
           <w:delText>that</w:delText>
         </w:r>
       </w:del>
-      <w:ins w:id="88" w:author="Carol Nichols" w:date="2017-02-17T15:31:00Z">
+      <w:ins w:id="127" w:author="Carol Nichols" w:date="2017-02-17T15:31:00Z">
         <w:r>
           <w:rPr>
             <w:rFonts w:eastAsia="Microsoft YaHei"/>
@@ -7719,7 +7999,7 @@
           <w:t xml:space="preserve">the modified </w:t>
         </w:r>
       </w:ins>
-      <w:ins w:id="89" w:author="Carol Nichols" w:date="2017-02-17T15:31:00Z">
+      <w:ins w:id="128" w:author="Carol Nichols" w:date="2017-02-17T15:31:00Z">
         <w:r>
           <w:rPr>
             <w:rStyle w:val="Literal"/>
@@ -7794,8 +8074,8 @@
           <w:szCs w:val="24"/>
         </w:rPr>
       </w:pPr>
-      <w:bookmarkStart w:id="28" w:name="update-a-value-based-on-the-old-value"/>
-      <w:bookmarkEnd w:id="28"/>
+      <w:bookmarkStart w:id="26" w:name="update-a-value-based-on-the-old-value"/>
+      <w:bookmarkEnd w:id="26"/>
       <w:r>
         <w:rPr>
           <w:rFonts w:eastAsia="Microsoft YaHei"/>
@@ -8056,8 +8336,8 @@
         <w:pStyle w:val="HeadB"/>
         <w:rPr/>
       </w:pPr>
-      <w:bookmarkStart w:id="29" w:name="hashing-function"/>
-      <w:bookmarkEnd w:id="29"/>
+      <w:bookmarkStart w:id="27" w:name="hashing-function"/>
+      <w:bookmarkEnd w:id="27"/>
       <w:r>
         <w:rPr/>
         <w:t>Hashing Function</w:t>
@@ -8086,7 +8366,7 @@
         </w:rPr>
         <w:t xml:space="preserve"> uses a cryptographically secure hashing function that can provide resistance to Denial of Service (DoS) attacks. This is not the fastest hashing algorithm out there, but the tradeoff for better security that comes with the drop in performance is worth it. If you profile your code and find that the default hash function is too slow for your purposes, you can switch to another function </w:t>
       </w:r>
-      <w:commentRangeStart w:id="10"/>
+      <w:commentRangeStart w:id="14"/>
       <w:r>
         <w:rPr>
           <w:rFonts w:eastAsia="Microsoft YaHei"/>
@@ -8106,16 +8386,16 @@
           <w:rFonts w:eastAsia="Microsoft YaHei"/>
         </w:rPr>
       </w:r>
-      <w:commentRangeEnd w:id="10"/>
-      <w:r>
-        <w:commentReference w:id="10"/>
+      <w:commentRangeEnd w:id="14"/>
+      <w:r>
+        <w:commentReference w:id="14"/>
       </w:r>
       <w:r>
         <w:rPr>
           <w:rStyle w:val="EmphasisItalic"/>
           <w:rFonts w:eastAsia="Microsoft YaHei"/>
         </w:rPr>
-        <w:commentReference w:id="11"/>
+        <w:commentReference w:id="15"/>
       </w:r>
       <w:r>
         <w:rPr>
@@ -8135,7 +8415,7 @@
         </w:rPr>
         <w:t xml:space="preserve"> trait. We’ll be talking about traits and how to implement them in Chapter 10.</w:t>
       </w:r>
-      <w:ins w:id="90" w:author="Carol Nichols" w:date="2017-02-17T15:36:00Z">
+      <w:ins w:id="129" w:author="Carol Nichols" w:date="2017-02-17T15:36:00Z">
         <w:r>
           <w:rPr>
             <w:rFonts w:eastAsia="Microsoft YaHei"/>
@@ -8143,7 +8423,7 @@
           <w:t xml:space="preserve"> You don't necessarily have to implement your own hasher from scratch; crates.io has libraries that others have shared that provide hashers implementing many common </w:t>
         </w:r>
       </w:ins>
-      <w:ins w:id="91" w:author="Carol Nichols" w:date="2017-02-17T15:37:00Z">
+      <w:ins w:id="130" w:author="Carol Nichols" w:date="2017-02-17T15:37:00Z">
         <w:r>
           <w:rPr>
             <w:rFonts w:eastAsia="Microsoft YaHei"/>
@@ -8161,8 +8441,8 @@
           <w:szCs w:val="36"/>
         </w:rPr>
       </w:pPr>
-      <w:bookmarkStart w:id="30" w:name="summary"/>
-      <w:bookmarkEnd w:id="30"/>
+      <w:bookmarkStart w:id="28" w:name="summary"/>
+      <w:bookmarkEnd w:id="28"/>
       <w:r>
         <w:rPr>
           <w:rFonts w:eastAsia="Microsoft YaHei"/>
@@ -8272,7 +8552,7 @@
       <w:r>
         <w:rPr>
           <w:rFonts w:ascii="Liberation Serif" w:hAnsi="Liberation Serif" w:eastAsia="Tahoma" w:cs="Tahoma"/>
-          <w:color w:val="auto"/>
+          <w:color w:val="00000A"/>
           <w:sz w:val="24"/>
           <w:szCs w:val="24"/>
           <w:lang w:val="en-US" w:eastAsia="en-US" w:bidi="en-US"/>
@@ -8281,94 +8561,7 @@
       </w:r>
     </w:p>
   </w:comment>
-  <w:comment w:id="1" w:author="eddyb" w:date="2017-02-15T14:06:00Z" w:initials="eddyb">
-    <w:p>
-      <w:r>
-        <w:rPr>
-          <w:rFonts w:ascii="Liberation Serif" w:hAnsi="Liberation Serif" w:eastAsia="Tahoma" w:cs="Tahoma"/>
-          <w:color w:val="auto"/>
-          <w:sz w:val="24"/>
-          <w:szCs w:val="24"/>
-          <w:lang w:val="en-US" w:eastAsia="en-US" w:bidi="en-US"/>
-        </w:rPr>
-        <w:t>I’d like to mention maps and sets at the same time, but sets are harder because mathematical sets are usually unordered but that’s not true of BTreeSet, so it’d have to be phrased around the optimized operation (e.g. “a set allows us to quickly check if it contains a certain element”)</w:t>
-      </w:r>
-    </w:p>
-  </w:comment>
-  <w:comment w:id="2" w:author="eddyb" w:date="2017-02-15T14:17:00Z" w:initials="eddyb">
-    <w:p>
-      <w:r>
-        <w:rPr>
-          <w:rFonts w:ascii="Liberation Serif" w:hAnsi="Liberation Serif" w:eastAsia="Tahoma" w:cs="Tahoma"/>
-          <w:color w:val="auto"/>
-          <w:sz w:val="24"/>
-          <w:szCs w:val="24"/>
-          <w:lang w:val="en-US" w:eastAsia="en-US" w:bidi="en-US"/>
-        </w:rPr>
-        <w:t>Indexing the bytes is O(1) so I’m not sure what this is trying to say.</w:t>
-      </w:r>
-    </w:p>
-  </w:comment>
-  <w:comment w:id="3" w:author="Carol Nichols" w:date="2017-02-17T22:53:41Z" w:initials="CN">
-    <w:p>
-      <w:r>
-        <w:rPr>
-          <w:rFonts w:ascii="Times New Roman" w:hAnsi="Times New Roman" w:eastAsia="Times New Roman" w:cs="Times New Roman"/>
-          <w:b w:val="false"/>
-          <w:bCs w:val="false"/>
-          <w:i/>
-          <w:iCs w:val="false"/>
-          <w:caps w:val="false"/>
-          <w:smallCaps w:val="false"/>
-          <w:strike w:val="false"/>
-          <w:dstrike w:val="false"/>
-          <w:outline w:val="false"/>
-          <w:shadow w:val="false"/>
-          <w:emboss w:val="false"/>
-          <w:imprint w:val="false"/>
-          <w:color w:val="auto"/>
-          <w:spacing w:val="0"/>
-          <w:w w:val="100"/>
-          <w:position w:val="0"/>
-          <w:sz w:val="16"/>
-          <w:sz w:val="16"/>
-          <w:szCs w:val="20"/>
-          <w:u w:val="none"/>
-          <w:vertAlign w:val="baseline"/>
-          <w:em w:val="none"/>
-          <w:lang w:val="en-US" w:eastAsia="en-US" w:bidi="ar-SA"/>
-        </w:rPr>
-        <w:t>Reply to eddyb (02/15/2017, 14:17): "..."</w:t>
-      </w:r>
-    </w:p>
-    <w:p>
-      <w:r>
-        <w:rPr>
-          <w:rFonts w:ascii="Liberation Serif" w:hAnsi="Liberation Serif" w:eastAsia="Tahoma" w:cs="Tahoma"/>
-          <w:color w:val="auto"/>
-          <w:sz w:val="20"/>
-          <w:szCs w:val="24"/>
-          <w:lang w:val="en-US" w:eastAsia="en-US" w:bidi="ar-SA"/>
-        </w:rPr>
-        <w:t>I think I was contrasting with indexing to get chars</w:t>
-      </w:r>
-    </w:p>
-  </w:comment>
-  <w:comment w:id="4" w:author="eddyb" w:date="2017-02-15T14:18:00Z" w:initials="eddyb">
-    <w:p>
-      <w:r>
-        <w:rPr>
-          <w:rFonts w:ascii="Liberation Serif" w:hAnsi="Liberation Serif" w:eastAsia="Tahoma" w:cs="Tahoma"/>
-          <w:color w:val="auto"/>
-          <w:sz w:val="24"/>
-          <w:szCs w:val="24"/>
-          <w:lang w:val="en-US" w:eastAsia="en-US" w:bidi="en-US"/>
-        </w:rPr>
-        <w:t>It may be a better idea to use “codepoints” consistently, but there’s a tradeoff here between accuracy and reader overhead.</w:t>
-      </w:r>
-    </w:p>
-  </w:comment>
-  <w:comment w:id="5" w:author="Carol Nichols" w:date="2017-02-17T15:44:38Z" w:initials="CN">
+  <w:comment w:id="1" w:author="Carol Nichols" w:date="2017-02-19T12:36:01Z" w:initials="CN">
     <w:p>
       <w:r>
         <w:rPr>
@@ -8397,51 +8590,37 @@
           <w:em w:val="none"/>
           <w:lang w:val="en-US" w:eastAsia="en-US" w:bidi="ar-SA"/>
         </w:rPr>
-        <w:t>Reply to eddyb (02/15/2017, 14:18): "..."</w:t>
+        <w:t>Reply to eddyb (02/15/2017, 14:05): "..."</w:t>
       </w:r>
     </w:p>
     <w:p>
       <w:r>
         <w:rPr>
           <w:rFonts w:ascii="Liberation Serif" w:hAnsi="Liberation Serif" w:eastAsia="Tahoma" w:cs="Tahoma"/>
-          <w:color w:val="auto"/>
+          <w:color w:val="00000A"/>
           <w:sz w:val="20"/>
           <w:szCs w:val="24"/>
           <w:lang w:val="en-US" w:eastAsia="en-US" w:bidi="ar-SA"/>
         </w:rPr>
-        <w:t>We haven't used the term "codepoint" at all in the book though, so I'm going to standardize on Unicode scalar values.</w:t>
+        <w:t>Resolved this by adding a note that hash map is a more specialized map. Also removed the word "fundamental" from the chapter to resolve issues with that.</w:t>
       </w:r>
     </w:p>
   </w:comment>
-  <w:comment w:id="6" w:author="eddyb" w:date="2017-02-15T14:19:00Z" w:initials="eddyb">
+  <w:comment w:id="2" w:author="eddyb" w:date="2017-02-15T14:06:00Z" w:initials="eddyb">
     <w:p>
       <w:r>
         <w:rPr>
           <w:rFonts w:ascii="Liberation Serif" w:hAnsi="Liberation Serif" w:eastAsia="Tahoma" w:cs="Tahoma"/>
-          <w:color w:val="auto"/>
+          <w:color w:val="00000A"/>
           <w:sz w:val="24"/>
           <w:szCs w:val="24"/>
           <w:lang w:val="en-US" w:eastAsia="en-US" w:bidi="en-US"/>
         </w:rPr>
-        <w:t>Could we link to them, or at least provide a name? IIRC some of the maintainers are Rust libs team members, so they’re kind of “official”?</w:t>
+        <w:t>I’d like to mention maps and sets at the same time, but sets are harder because mathematical sets are usually unordered but that’s not true of BTreeSet, so it’d have to be phrased around the optimized operation (e.g. “a set allows us to quickly check if it contains a certain element”)</w:t>
       </w:r>
     </w:p>
   </w:comment>
-  <w:comment w:id="7" w:author="eddyb" w:date="2017-02-15T14:22:00Z" w:initials="eddyb">
-    <w:p>
-      <w:r>
-        <w:rPr>
-          <w:rFonts w:ascii="Liberation Serif" w:hAnsi="Liberation Serif" w:eastAsia="Tahoma" w:cs="Tahoma"/>
-          <w:color w:val="auto"/>
-          <w:sz w:val="24"/>
-          <w:szCs w:val="24"/>
-          <w:lang w:val="en-US" w:eastAsia="en-US" w:bidi="en-US"/>
-        </w:rPr>
-        <w:t>The keys are String and the values are i32 – I would’ve changed this if there was an obvious mistake – but it almost seems like it’s talking about a different example?</w:t>
-      </w:r>
-    </w:p>
-  </w:comment>
-  <w:comment w:id="8" w:author="Carol Nichols" w:date="2017-02-17T15:39:48Z" w:initials="CN">
+  <w:comment w:id="3" w:author="Carol Nichols" w:date="2017-02-19T12:39:17Z" w:initials="CN">
     <w:p>
       <w:r>
         <w:rPr>
@@ -8470,51 +8649,37 @@
           <w:em w:val="none"/>
           <w:lang w:val="en-US" w:eastAsia="en-US" w:bidi="ar-SA"/>
         </w:rPr>
-        <w:t>Reply to eddyb (02/15/2017, 14:22): "..."</w:t>
+        <w:t>Reply to eddyb (02/15/2017, 14:06): "..."</w:t>
       </w:r>
     </w:p>
     <w:p>
       <w:r>
         <w:rPr>
           <w:rFonts w:ascii="Liberation Serif" w:hAnsi="Liberation Serif" w:eastAsia="Tahoma" w:cs="Tahoma"/>
-          <w:color w:val="auto"/>
+          <w:color w:val="00000A"/>
           <w:sz w:val="20"/>
           <w:szCs w:val="24"/>
           <w:lang w:val="en-US" w:eastAsia="en-US" w:bidi="ar-SA"/>
         </w:rPr>
-        <w:t>Whoops. I did change this example at some point.</w:t>
+        <w:t>We added a note to see the standard library documentation on collections to learn about other kinds of collections not covered here.</w:t>
       </w:r>
     </w:p>
   </w:comment>
-  <w:comment w:id="9" w:author="eddyb" w:date="2017-02-15T14:23:00Z" w:initials="eddyb">
+  <w:comment w:id="4" w:author="eddyb" w:date="2017-02-15T14:17:00Z" w:initials="eddyb">
     <w:p>
       <w:r>
         <w:rPr>
           <w:rFonts w:ascii="Liberation Serif" w:hAnsi="Liberation Serif" w:eastAsia="Tahoma" w:cs="Tahoma"/>
-          <w:color w:val="auto"/>
+          <w:color w:val="00000A"/>
           <w:sz w:val="24"/>
           <w:szCs w:val="24"/>
           <w:lang w:val="en-US" w:eastAsia="en-US" w:bidi="en-US"/>
         </w:rPr>
-        <w:t>Do note that this will collect references. into_iter would be better, if not for the fact that the shortest form is then asymmetrical (teams.into_iter().zip(initial_scores).collect()).</w:t>
+        <w:t>Indexing the bytes is O(1) so I’m not sure what this is trying to say.</w:t>
       </w:r>
     </w:p>
   </w:comment>
-  <w:comment w:id="10" w:author="eddyb" w:date="2017-02-15T14:26:00Z" w:initials="eddyb">
-    <w:p>
-      <w:r>
-        <w:rPr>
-          <w:rFonts w:ascii="Liberation Serif" w:hAnsi="Liberation Serif" w:eastAsia="Tahoma" w:cs="Tahoma"/>
-          <w:color w:val="auto"/>
-          <w:sz w:val="24"/>
-          <w:szCs w:val="24"/>
-          <w:lang w:val="en-US" w:eastAsia="en-US" w:bidi="en-US"/>
-        </w:rPr>
-        <w:t>This could mention/better imply that other hashing functions can be found on crates.io, i.e. you don’t need to write your own, by porting some stack overflow answer, you can just get one of the faster ones (fnv is decent IIRC).</w:t>
-      </w:r>
-    </w:p>
-  </w:comment>
-  <w:comment w:id="11" w:author="Carol Nichols" w:date="2017-02-17T15:37:11Z" w:initials="CN">
+  <w:comment w:id="5" w:author="Carol Nichols" w:date="2017-02-17T22:53:41Z" w:initials="CN">
     <w:p>
       <w:r>
         <w:rPr>
@@ -8543,19 +8708,314 @@
           <w:em w:val="none"/>
           <w:lang w:val="en-US" w:eastAsia="en-US" w:bidi="ar-SA"/>
         </w:rPr>
-        <w:t>Reply to eddyb (02/15/2017, 14:26): "..."</w:t>
+        <w:t>Reply to eddyb (02/15/2017, 14:17): "..."</w:t>
       </w:r>
     </w:p>
     <w:p>
       <w:r>
         <w:rPr>
           <w:rFonts w:ascii="Liberation Serif" w:hAnsi="Liberation Serif" w:eastAsia="Tahoma" w:cs="Tahoma"/>
-          <w:color w:val="auto"/>
+          <w:color w:val="00000A"/>
           <w:sz w:val="20"/>
           <w:szCs w:val="24"/>
           <w:lang w:val="en-US" w:eastAsia="en-US" w:bidi="ar-SA"/>
         </w:rPr>
-        <w:t>Sounds good.</w:t>
+        <w:t>I think I was contrasting with indexing to get chars</w:t>
+      </w:r>
+    </w:p>
+  </w:comment>
+  <w:comment w:id="6" w:author="eddyb" w:date="2017-02-15T14:18:00Z" w:initials="eddyb">
+    <w:p>
+      <w:r>
+        <w:rPr>
+          <w:rFonts w:ascii="Liberation Serif" w:hAnsi="Liberation Serif" w:eastAsia="Tahoma" w:cs="Tahoma"/>
+          <w:color w:val="00000A"/>
+          <w:sz w:val="24"/>
+          <w:szCs w:val="24"/>
+          <w:lang w:val="en-US" w:eastAsia="en-US" w:bidi="en-US"/>
+        </w:rPr>
+        <w:t>It may be a better idea to use “codepoints” consistently, but there’s a tradeoff here between accuracy and reader overhead.</w:t>
+      </w:r>
+    </w:p>
+  </w:comment>
+  <w:comment w:id="7" w:author="Carol Nichols" w:date="2017-02-17T15:44:38Z" w:initials="CN">
+    <w:p>
+      <w:r>
+        <w:rPr>
+          <w:rFonts w:ascii="Times New Roman" w:hAnsi="Times New Roman" w:eastAsia="Times New Roman" w:cs="Times New Roman"/>
+          <w:b w:val="false"/>
+          <w:bCs w:val="false"/>
+          <w:i/>
+          <w:iCs w:val="false"/>
+          <w:caps w:val="false"/>
+          <w:smallCaps w:val="false"/>
+          <w:strike w:val="false"/>
+          <w:dstrike w:val="false"/>
+          <w:outline w:val="false"/>
+          <w:shadow w:val="false"/>
+          <w:emboss w:val="false"/>
+          <w:imprint w:val="false"/>
+          <w:color w:val="00000A"/>
+          <w:spacing w:val="0"/>
+          <w:w w:val="100"/>
+          <w:position w:val="0"/>
+          <w:sz w:val="16"/>
+          <w:sz w:val="16"/>
+          <w:szCs w:val="20"/>
+          <w:u w:val="none"/>
+          <w:vertAlign w:val="baseline"/>
+          <w:em w:val="none"/>
+          <w:lang w:val="en-US" w:eastAsia="en-US" w:bidi="ar-SA"/>
+        </w:rPr>
+        <w:t>Reply to eddyb (02/15/2017, 14:18): "..."</w:t>
+      </w:r>
+    </w:p>
+    <w:p>
+      <w:r>
+        <w:rPr>
+          <w:rFonts w:ascii="Liberation Serif" w:hAnsi="Liberation Serif" w:eastAsia="Tahoma" w:cs="Tahoma"/>
+          <w:color w:val="00000A"/>
+          <w:sz w:val="20"/>
+          <w:szCs w:val="24"/>
+          <w:lang w:val="en-US" w:eastAsia="en-US" w:bidi="ar-SA"/>
+        </w:rPr>
+        <w:t>We haven't used the term "codepoint" at all in the book though, so I'm going to standardize on Unicode scalar values.</w:t>
+      </w:r>
+    </w:p>
+  </w:comment>
+  <w:comment w:id="8" w:author="eddyb" w:date="2017-02-15T14:19:00Z" w:initials="eddyb">
+    <w:p>
+      <w:r>
+        <w:rPr>
+          <w:rFonts w:ascii="Liberation Serif" w:hAnsi="Liberation Serif" w:eastAsia="Tahoma" w:cs="Tahoma"/>
+          <w:color w:val="00000A"/>
+          <w:sz w:val="24"/>
+          <w:szCs w:val="24"/>
+          <w:lang w:val="en-US" w:eastAsia="en-US" w:bidi="en-US"/>
+        </w:rPr>
+        <w:t>Could we link to them, or at least provide a name? IIRC some of the maintainers are Rust libs team members, so they’re kind of “official”?</w:t>
+      </w:r>
+    </w:p>
+  </w:comment>
+  <w:comment w:id="9" w:author="Carol Nichols" w:date="2017-02-19T12:30:11Z" w:initials="CN">
+    <w:p>
+      <w:r>
+        <w:rPr>
+          <w:rFonts w:ascii="Times New Roman" w:hAnsi="Times New Roman" w:eastAsia="Times New Roman" w:cs="Times New Roman"/>
+          <w:b w:val="false"/>
+          <w:bCs w:val="false"/>
+          <w:i/>
+          <w:iCs w:val="false"/>
+          <w:caps w:val="false"/>
+          <w:smallCaps w:val="false"/>
+          <w:strike w:val="false"/>
+          <w:dstrike w:val="false"/>
+          <w:outline w:val="false"/>
+          <w:shadow w:val="false"/>
+          <w:emboss w:val="false"/>
+          <w:imprint w:val="false"/>
+          <w:color w:val="00000A"/>
+          <w:spacing w:val="0"/>
+          <w:w w:val="100"/>
+          <w:position w:val="0"/>
+          <w:sz w:val="16"/>
+          <w:sz w:val="16"/>
+          <w:szCs w:val="20"/>
+          <w:u w:val="none"/>
+          <w:vertAlign w:val="baseline"/>
+          <w:em w:val="none"/>
+          <w:lang w:val="en-US" w:eastAsia="en-US" w:bidi="ar-SA"/>
+        </w:rPr>
+        <w:t>Reply to eddyb (02/15/2017, 14:19): "..."</w:t>
+      </w:r>
+    </w:p>
+    <w:p>
+      <w:r>
+        <w:rPr>
+          <w:rFonts w:ascii="Liberation Serif" w:hAnsi="Liberation Serif" w:eastAsia="Tahoma" w:cs="Tahoma"/>
+          <w:color w:val="00000A"/>
+          <w:sz w:val="20"/>
+          <w:szCs w:val="24"/>
+          <w:lang w:val="en-US" w:eastAsia="en-US" w:bidi="ar-SA"/>
+        </w:rPr>
+        <w:t>We've decided we're not going to mention specific crates unless they're maintained by the Rust team and will have a 1.0 release by the time the book is printed, in order to be recommending only things that are likely to be stable and maintained. The grapheme cluster crates don't meet this criteria.</w:t>
+      </w:r>
+    </w:p>
+  </w:comment>
+  <w:comment w:id="10" w:author="eddyb" w:date="2017-02-15T14:22:00Z" w:initials="eddyb">
+    <w:p>
+      <w:r>
+        <w:rPr>
+          <w:rFonts w:ascii="Liberation Serif" w:hAnsi="Liberation Serif" w:eastAsia="Tahoma" w:cs="Tahoma"/>
+          <w:color w:val="00000A"/>
+          <w:sz w:val="24"/>
+          <w:szCs w:val="24"/>
+          <w:lang w:val="en-US" w:eastAsia="en-US" w:bidi="en-US"/>
+        </w:rPr>
+        <w:t>The keys are String and the values are i32 – I would’ve changed this if there was an obvious mistake – but it almost seems like it’s talking about a different example?</w:t>
+      </w:r>
+    </w:p>
+  </w:comment>
+  <w:comment w:id="11" w:author="Carol Nichols" w:date="2017-02-17T15:39:48Z" w:initials="CN">
+    <w:p>
+      <w:r>
+        <w:rPr>
+          <w:rFonts w:ascii="Times New Roman" w:hAnsi="Times New Roman" w:eastAsia="Times New Roman" w:cs="Times New Roman"/>
+          <w:b w:val="false"/>
+          <w:bCs w:val="false"/>
+          <w:i/>
+          <w:iCs w:val="false"/>
+          <w:caps w:val="false"/>
+          <w:smallCaps w:val="false"/>
+          <w:strike w:val="false"/>
+          <w:dstrike w:val="false"/>
+          <w:outline w:val="false"/>
+          <w:shadow w:val="false"/>
+          <w:emboss w:val="false"/>
+          <w:imprint w:val="false"/>
+          <w:color w:val="00000A"/>
+          <w:spacing w:val="0"/>
+          <w:w w:val="100"/>
+          <w:position w:val="0"/>
+          <w:sz w:val="16"/>
+          <w:sz w:val="16"/>
+          <w:szCs w:val="20"/>
+          <w:u w:val="none"/>
+          <w:vertAlign w:val="baseline"/>
+          <w:em w:val="none"/>
+          <w:lang w:val="en-US" w:eastAsia="en-US" w:bidi="ar-SA"/>
+        </w:rPr>
+        <w:t>Reply to eddyb (02/15/2017, 14:22): "..."</w:t>
+      </w:r>
+    </w:p>
+    <w:p>
+      <w:r>
+        <w:rPr>
+          <w:rFonts w:ascii="Liberation Serif" w:hAnsi="Liberation Serif" w:eastAsia="Tahoma" w:cs="Tahoma"/>
+          <w:color w:val="00000A"/>
+          <w:sz w:val="20"/>
+          <w:szCs w:val="24"/>
+          <w:lang w:val="en-US" w:eastAsia="en-US" w:bidi="ar-SA"/>
+        </w:rPr>
+        <w:t>Whoops. I did change this example at some point. Fixed.</w:t>
+      </w:r>
+    </w:p>
+  </w:comment>
+  <w:comment w:id="12" w:author="eddyb" w:date="2017-02-15T14:23:00Z" w:initials="eddyb">
+    <w:p>
+      <w:r>
+        <w:rPr>
+          <w:rFonts w:ascii="Liberation Serif" w:hAnsi="Liberation Serif" w:eastAsia="Tahoma" w:cs="Tahoma"/>
+          <w:color w:val="00000A"/>
+          <w:sz w:val="24"/>
+          <w:szCs w:val="24"/>
+          <w:lang w:val="en-US" w:eastAsia="en-US" w:bidi="en-US"/>
+        </w:rPr>
+        <w:t>Do note that this will collect references. into_iter would be better, if not for the fact that the shortest form is then asymmetrical (teams.into_iter().zip(initial_scores).collect()).</w:t>
+      </w:r>
+    </w:p>
+  </w:comment>
+  <w:comment w:id="13" w:author="Carol Nichols" w:date="2017-02-19T12:32:41Z" w:initials="CN">
+    <w:p>
+      <w:r>
+        <w:rPr>
+          <w:rFonts w:ascii="Times New Roman" w:hAnsi="Times New Roman" w:eastAsia="Times New Roman" w:cs="Times New Roman"/>
+          <w:b w:val="false"/>
+          <w:bCs w:val="false"/>
+          <w:i/>
+          <w:iCs w:val="false"/>
+          <w:caps w:val="false"/>
+          <w:smallCaps w:val="false"/>
+          <w:strike w:val="false"/>
+          <w:dstrike w:val="false"/>
+          <w:outline w:val="false"/>
+          <w:shadow w:val="false"/>
+          <w:emboss w:val="false"/>
+          <w:imprint w:val="false"/>
+          <w:color w:val="00000A"/>
+          <w:spacing w:val="0"/>
+          <w:w w:val="100"/>
+          <w:position w:val="0"/>
+          <w:sz w:val="16"/>
+          <w:sz w:val="16"/>
+          <w:szCs w:val="20"/>
+          <w:u w:val="none"/>
+          <w:vertAlign w:val="baseline"/>
+          <w:em w:val="none"/>
+          <w:lang w:val="en-US" w:eastAsia="en-US" w:bidi="ar-SA"/>
+        </w:rPr>
+        <w:t>Reply to eddyb (02/15/2017, 14:23): "..."</w:t>
+      </w:r>
+    </w:p>
+    <w:p>
+      <w:r>
+        <w:rPr>
+          <w:rFonts w:ascii="Liberation Serif" w:hAnsi="Liberation Serif" w:eastAsia="Tahoma" w:cs="Tahoma"/>
+          <w:color w:val="00000A"/>
+          <w:sz w:val="20"/>
+          <w:szCs w:val="24"/>
+          <w:lang w:val="en-US" w:eastAsia="en-US" w:bidi="ar-SA"/>
+        </w:rPr>
+        <w:t>We think it would be more confusing and distracting to introduce into_iter here. Ending up with a slightly different type than the other examples will be less confusing, most readers probably won't even notice and it isn't the point of this example.</w:t>
+      </w:r>
+    </w:p>
+  </w:comment>
+  <w:comment w:id="14" w:author="eddyb" w:date="2017-02-15T14:26:00Z" w:initials="eddyb">
+    <w:p>
+      <w:r>
+        <w:rPr>
+          <w:rFonts w:ascii="Liberation Serif" w:hAnsi="Liberation Serif" w:eastAsia="Tahoma" w:cs="Tahoma"/>
+          <w:color w:val="00000A"/>
+          <w:sz w:val="24"/>
+          <w:szCs w:val="24"/>
+          <w:lang w:val="en-US" w:eastAsia="en-US" w:bidi="en-US"/>
+        </w:rPr>
+        <w:t>This could mention/better imply that other hashing functions can be found on crates.io, i.e. you don’t need to write your own, by porting some stack overflow answer, you can just get one of the faster ones (fnv is decent IIRC).</w:t>
+      </w:r>
+    </w:p>
+  </w:comment>
+  <w:comment w:id="15" w:author="Carol Nichols" w:date="2017-02-17T15:37:11Z" w:initials="CN">
+    <w:p>
+      <w:r>
+        <w:rPr>
+          <w:rFonts w:ascii="Times New Roman" w:hAnsi="Times New Roman" w:eastAsia="Times New Roman" w:cs="Times New Roman"/>
+          <w:b w:val="false"/>
+          <w:bCs w:val="false"/>
+          <w:i/>
+          <w:iCs w:val="false"/>
+          <w:caps w:val="false"/>
+          <w:smallCaps w:val="false"/>
+          <w:strike w:val="false"/>
+          <w:dstrike w:val="false"/>
+          <w:outline w:val="false"/>
+          <w:shadow w:val="false"/>
+          <w:emboss w:val="false"/>
+          <w:imprint w:val="false"/>
+          <w:color w:val="00000A"/>
+          <w:spacing w:val="0"/>
+          <w:w w:val="100"/>
+          <w:position w:val="0"/>
+          <w:sz w:val="16"/>
+          <w:sz w:val="16"/>
+          <w:szCs w:val="20"/>
+          <w:u w:val="none"/>
+          <w:vertAlign w:val="baseline"/>
+          <w:em w:val="none"/>
+          <w:lang w:val="en-US" w:eastAsia="en-US" w:bidi="ar-SA"/>
+        </w:rPr>
+        <w:t>Reply to eddyb (02/15/2017, 14:26): "..."</w:t>
+      </w:r>
+    </w:p>
+    <w:p>
+      <w:r>
+        <w:rPr>
+          <w:rFonts w:ascii="Liberation Serif" w:hAnsi="Liberation Serif" w:eastAsia="Tahoma" w:cs="Tahoma"/>
+          <w:color w:val="00000A"/>
+          <w:sz w:val="20"/>
+          <w:szCs w:val="24"/>
+          <w:lang w:val="en-US" w:eastAsia="en-US" w:bidi="ar-SA"/>
+        </w:rPr>
+        <w:t>Sounds good, fixed.</w:t>
       </w:r>
     </w:p>
   </w:comment>

</xml_diff>